<commit_message>
Added notes. Finished application described in SpringArchitecture.
</commit_message>
<xml_diff>
--- a/Spring конспект.docx
+++ b/Spring конспект.docx
@@ -114,14 +114,12 @@
       <w:r>
         <w:t>-</w:t>
       </w:r>
-      <w:proofErr w:type="spellStart"/>
       <w:r>
         <w:rPr>
           <w:lang w:val="en-US"/>
         </w:rPr>
         <w:t>jdbc</w:t>
       </w:r>
-      <w:proofErr w:type="spellEnd"/>
       <w:r>
         <w:t xml:space="preserve">. </w:t>
       </w:r>
@@ -250,39 +248,7 @@
           <w:b/>
           <w:bCs/>
         </w:rPr>
-        <w:t xml:space="preserve"> (</w:t>
-      </w:r>
-      <w:proofErr w:type="spellStart"/>
-      <w:r>
-        <w:rPr>
-          <w:b/>
-          <w:bCs/>
-        </w:rPr>
-        <w:t>аспектно</w:t>
-      </w:r>
-      <w:proofErr w:type="spellEnd"/>
-      <w:r>
-        <w:rPr>
-          <w:b/>
-          <w:bCs/>
-        </w:rPr>
-        <w:t xml:space="preserve">-ориентированное </w:t>
-      </w:r>
-      <w:proofErr w:type="spellStart"/>
-      <w:r>
-        <w:rPr>
-          <w:b/>
-          <w:bCs/>
-        </w:rPr>
-        <w:t>проиграммированое</w:t>
-      </w:r>
-      <w:proofErr w:type="spellEnd"/>
-      <w:r>
-        <w:rPr>
-          <w:b/>
-          <w:bCs/>
-        </w:rPr>
-        <w:t>)</w:t>
+        <w:t xml:space="preserve"> (аспектно-ориентированное проиграммированое)</w:t>
       </w:r>
       <w:r>
         <w:t xml:space="preserve">. Спринг сам реализует поддержку АОП, а многие его утилитарные классы и функции работают с помощью этой технологии. </w:t>
@@ -370,15 +336,7 @@
         <w:t>Core</w:t>
       </w:r>
       <w:r>
-        <w:t xml:space="preserve">, которые управляют </w:t>
-      </w:r>
-      <w:proofErr w:type="spellStart"/>
-      <w:r>
-        <w:t>бинами</w:t>
-      </w:r>
-      <w:proofErr w:type="spellEnd"/>
-      <w:r>
-        <w:t xml:space="preserve"> или реализуют внедрение зависимостей. </w:t>
+        <w:t xml:space="preserve">, которые управляют бинами или реализуют внедрение зависимостей. </w:t>
       </w:r>
       <w:r>
         <w:rPr>
@@ -390,15 +348,7 @@
         <w:t xml:space="preserve"> </w:t>
       </w:r>
       <w:r>
-        <w:t xml:space="preserve">– управляет контекстом, где хранятся </w:t>
-      </w:r>
-      <w:proofErr w:type="spellStart"/>
-      <w:r>
-        <w:t>бины</w:t>
-      </w:r>
-      <w:proofErr w:type="spellEnd"/>
-      <w:r>
-        <w:t xml:space="preserve">, обеспечивает доступ к ним. </w:t>
+        <w:t xml:space="preserve">– управляет контекстом, где хранятся бины, обеспечивает доступ к ним. </w:t>
       </w:r>
       <w:r>
         <w:rPr>
@@ -410,15 +360,7 @@
         <w:t xml:space="preserve"> – </w:t>
       </w:r>
       <w:r>
-        <w:t xml:space="preserve">специальный язык выражений, который может использоваться для поиска и модификаций графа </w:t>
-      </w:r>
-      <w:proofErr w:type="spellStart"/>
-      <w:r>
-        <w:t>бинов</w:t>
-      </w:r>
-      <w:proofErr w:type="spellEnd"/>
-      <w:r>
-        <w:t xml:space="preserve"> во время выполнения программы.    </w:t>
+        <w:t xml:space="preserve">специальный язык выражений, который может использоваться для поиска и модификаций графа бинов во время выполнения программы.    </w:t>
       </w:r>
     </w:p>
     <w:p>
@@ -537,127 +479,7 @@
         <w:rPr>
           <w:lang w:val="uk-UA"/>
         </w:rPr>
-        <w:t xml:space="preserve"> </w:t>
-      </w:r>
-      <w:proofErr w:type="spellStart"/>
-      <w:r>
-        <w:rPr>
-          <w:lang w:val="uk-UA"/>
-        </w:rPr>
-        <w:t>Обеспечивает</w:t>
-      </w:r>
-      <w:proofErr w:type="spellEnd"/>
-      <w:r>
-        <w:rPr>
-          <w:lang w:val="uk-UA"/>
-        </w:rPr>
-        <w:t xml:space="preserve"> загрузку </w:t>
-      </w:r>
-      <w:proofErr w:type="spellStart"/>
-      <w:r>
-        <w:rPr>
-          <w:lang w:val="uk-UA"/>
-        </w:rPr>
-        <w:t>классов</w:t>
-      </w:r>
-      <w:proofErr w:type="spellEnd"/>
-      <w:r>
-        <w:rPr>
-          <w:lang w:val="uk-UA"/>
-        </w:rPr>
-        <w:t xml:space="preserve"> в к</w:t>
-      </w:r>
-      <w:bookmarkStart w:id="0" w:name="_GoBack"/>
-      <w:bookmarkEnd w:id="0"/>
-      <w:r>
-        <w:rPr>
-          <w:lang w:val="uk-UA"/>
-        </w:rPr>
-        <w:t xml:space="preserve">онтейнер и </w:t>
-      </w:r>
-      <w:proofErr w:type="spellStart"/>
-      <w:r>
-        <w:rPr>
-          <w:lang w:val="uk-UA"/>
-        </w:rPr>
-        <w:t>позволяет</w:t>
-      </w:r>
-      <w:proofErr w:type="spellEnd"/>
-      <w:r>
-        <w:rPr>
-          <w:lang w:val="uk-UA"/>
-        </w:rPr>
-        <w:t xml:space="preserve"> </w:t>
-      </w:r>
-      <w:proofErr w:type="spellStart"/>
-      <w:r>
-        <w:rPr>
-          <w:lang w:val="uk-UA"/>
-        </w:rPr>
-        <w:t>ему</w:t>
-      </w:r>
-      <w:proofErr w:type="spellEnd"/>
-      <w:r>
-        <w:rPr>
-          <w:lang w:val="uk-UA"/>
-        </w:rPr>
-        <w:t xml:space="preserve"> управлять </w:t>
-      </w:r>
-      <w:proofErr w:type="spellStart"/>
-      <w:r>
-        <w:rPr>
-          <w:lang w:val="uk-UA"/>
-        </w:rPr>
-        <w:t>Спринг</w:t>
-      </w:r>
-      <w:proofErr w:type="spellEnd"/>
-      <w:r>
-        <w:rPr>
-          <w:lang w:val="uk-UA"/>
-        </w:rPr>
-        <w:t xml:space="preserve"> контекстом и </w:t>
-      </w:r>
-      <w:proofErr w:type="spellStart"/>
-      <w:r>
-        <w:rPr>
-          <w:lang w:val="uk-UA"/>
-        </w:rPr>
-        <w:t>бинами</w:t>
-      </w:r>
-      <w:proofErr w:type="spellEnd"/>
-      <w:r>
-        <w:rPr>
-          <w:lang w:val="uk-UA"/>
-        </w:rPr>
-        <w:t xml:space="preserve">. </w:t>
-      </w:r>
-      <w:proofErr w:type="spellStart"/>
-      <w:r>
-        <w:rPr>
-          <w:lang w:val="uk-UA"/>
-        </w:rPr>
-        <w:t>Содержит</w:t>
-      </w:r>
-      <w:proofErr w:type="spellEnd"/>
-      <w:r>
-        <w:rPr>
-          <w:lang w:val="uk-UA"/>
-        </w:rPr>
-        <w:t xml:space="preserve"> </w:t>
-      </w:r>
-      <w:proofErr w:type="spellStart"/>
-      <w:r>
-        <w:rPr>
-          <w:lang w:val="uk-UA"/>
-        </w:rPr>
-        <w:t>единственный</w:t>
-      </w:r>
-      <w:proofErr w:type="spellEnd"/>
-      <w:r>
-        <w:rPr>
-          <w:lang w:val="uk-UA"/>
-        </w:rPr>
-        <w:t xml:space="preserve"> модуль </w:t>
+        <w:t xml:space="preserve"> Обеспечивает загрузку классов в контейнер и позволяет ему управлять Спринг контекстом и бинами. Содержит единственный модуль </w:t>
       </w:r>
       <w:r>
         <w:rPr>
@@ -809,11 +631,6 @@
       </w:r>
     </w:p>
     <w:p>
-      <w:pPr>
-        <w:rPr>
-          <w:lang w:val="en-US"/>
-        </w:rPr>
-      </w:pPr>
       <w:r>
         <w:rPr>
           <w:b/>
@@ -933,15 +750,7 @@
         <w:t>Context</w:t>
       </w:r>
       <w:r>
-        <w:t xml:space="preserve">, создать </w:t>
-      </w:r>
-      <w:proofErr w:type="spellStart"/>
-      <w:r>
-        <w:t>бины</w:t>
-      </w:r>
-      <w:proofErr w:type="spellEnd"/>
-      <w:r>
-        <w:t>, вызвать их методы и протестировать.</w:t>
+        <w:t>, создать бины, вызвать их методы и протестировать.</w:t>
       </w:r>
     </w:p>
     <w:p/>
@@ -949,7 +758,123 @@
       <w:pPr>
         <w:pStyle w:val="3"/>
       </w:pPr>
-    </w:p>
+      <w:r>
+        <w:t xml:space="preserve">Проблемы приложения, сделанного в рамках ветки </w:t>
+      </w:r>
+      <w:r>
+        <w:rPr>
+          <w:lang w:val="en-US"/>
+        </w:rPr>
+        <w:t>SpringArchitecture</w:t>
+      </w:r>
+    </w:p>
+    <w:p/>
+    <w:p>
+      <w:r>
+        <w:t>1. Внесение изменений проблематично</w:t>
+      </w:r>
+      <w:r>
+        <w:t>. Д</w:t>
+      </w:r>
+      <w:r>
+        <w:t>анные внутри кода (захотим другого клиента, например</w:t>
+      </w:r>
+      <w:r>
+        <w:t xml:space="preserve">, и придется ради этого перекомпилировать код). Решить проблему несложно – вынести в </w:t>
+      </w:r>
+      <w:r>
+        <w:t>.</w:t>
+      </w:r>
+      <w:r>
+        <w:rPr>
+          <w:lang w:val="en-US"/>
+        </w:rPr>
+        <w:t>property</w:t>
+      </w:r>
+      <w:r>
+        <w:t xml:space="preserve"> </w:t>
+      </w:r>
+      <w:r>
+        <w:t>файлы, например</w:t>
+      </w:r>
+      <w:r>
+        <w:t>.</w:t>
+      </w:r>
+    </w:p>
+    <w:p>
+      <w:r>
+        <w:t xml:space="preserve">2. </w:t>
+      </w:r>
+      <w:r>
+        <w:t>Невозможность масштабирования. Жестко прописанный логгер, поменять на лету логику его работы без перекомпиляции приложения нельзя.</w:t>
+      </w:r>
+    </w:p>
+    <w:p>
+      <w:r>
+        <w:t xml:space="preserve">3. Сложно тестировать. Юнит-тест для метода </w:t>
+      </w:r>
+      <w:r>
+        <w:rPr>
+          <w:lang w:val="en-US"/>
+        </w:rPr>
+        <w:t>App</w:t>
+      </w:r>
+      <w:r>
+        <w:t>.</w:t>
+      </w:r>
+      <w:r>
+        <w:rPr>
+          <w:lang w:val="en-US"/>
+        </w:rPr>
+        <w:t>logEvent</w:t>
+      </w:r>
+      <w:r>
+        <w:t xml:space="preserve">() </w:t>
+      </w:r>
+      <w:r>
+        <w:t xml:space="preserve">непрямо будет также тестировать </w:t>
+      </w:r>
+      <w:r>
+        <w:rPr>
+          <w:lang w:val="en-US"/>
+        </w:rPr>
+        <w:t>ConsoleEventLogger</w:t>
+      </w:r>
+      <w:r>
+        <w:t>.</w:t>
+      </w:r>
+      <w:r>
+        <w:rPr>
+          <w:lang w:val="en-US"/>
+        </w:rPr>
+        <w:t>logEvent</w:t>
+      </w:r>
+      <w:r>
+        <w:t>()</w:t>
+      </w:r>
+      <w:r>
+        <w:t>.</w:t>
+      </w:r>
+    </w:p>
+    <w:p/>
+    <w:p>
+      <w:r>
+        <w:t xml:space="preserve">Можно, конечно, решить все три проблемы в отдельности, но их общая проблема в наличии </w:t>
+      </w:r>
+      <w:r>
+        <w:rPr>
+          <w:b/>
+          <w:bCs/>
+        </w:rPr>
+        <w:t>сильной связности</w:t>
+      </w:r>
+      <w:r>
+        <w:t xml:space="preserve"> в приложении. Когда классы друг друга создают, когда в код зашиты данные, логи, которые обрабатывают эти данные, тоже создают новые классы.</w:t>
+      </w:r>
+      <w:bookmarkStart w:id="0" w:name="_GoBack"/>
+      <w:bookmarkEnd w:id="0"/>
+    </w:p>
+    <w:p/>
     <w:p/>
     <w:sectPr>
       <w:pgSz w:w="11906" w:h="16838"/>
@@ -1795,7 +1720,7 @@
 </file>
 
 <file path=customXml/itemProps1.xml><?xml version="1.0" encoding="utf-8"?>
-<ds:datastoreItem xmlns:ds="http://schemas.openxmlformats.org/officeDocument/2006/customXml" ds:itemID="{1C397BC5-E832-4224-8D8C-ED4C78B3A60E}">
+<ds:datastoreItem xmlns:ds="http://schemas.openxmlformats.org/officeDocument/2006/customXml" ds:itemID="{5DA59C19-D531-4948-873B-05772FF1EE78}">
   <ds:schemaRefs>
     <ds:schemaRef ds:uri="http://schemas.openxmlformats.org/officeDocument/2006/bibliography"/>
   </ds:schemaRefs>

</xml_diff>

<commit_message>
Refactored the application. Added notes.
</commit_message>
<xml_diff>
--- a/Spring конспект.docx
+++ b/Spring конспект.docx
@@ -871,10 +871,561 @@
       <w:r>
         <w:t xml:space="preserve"> в приложении. Когда классы друг друга создают, когда в код зашиты данные, логи, которые обрабатывают эти данные, тоже создают новые классы.</w:t>
       </w:r>
+    </w:p>
+    <w:p/>
+    <w:p>
+      <w:pPr>
+        <w:pStyle w:val="2"/>
+        <w:rPr>
+          <w:lang w:val="en-US"/>
+        </w:rPr>
+      </w:pPr>
+      <w:r>
+        <w:rPr>
+          <w:lang w:val="uk-UA"/>
+        </w:rPr>
+        <w:t xml:space="preserve">1.2 </w:t>
+      </w:r>
+      <w:r>
+        <w:rPr>
+          <w:lang w:val="en-US"/>
+        </w:rPr>
+        <w:t>Dependency Injection</w:t>
+      </w:r>
+    </w:p>
+    <w:p/>
+    <w:p>
+      <w:pPr>
+        <w:pStyle w:val="3"/>
+      </w:pPr>
+      <w:r>
+        <w:t>Как решить описанные выше проблемы?</w:t>
+      </w:r>
+    </w:p>
+    <w:p/>
+    <w:p>
+      <w:r>
+        <w:t>1. Вынести все статические данные во внешние файлы. Все, что когда-нибудь может измениться, нужно выносить прочь от кода.</w:t>
+      </w:r>
+    </w:p>
+    <w:p>
+      <w:pPr>
+        <w:rPr>
+          <w:lang w:val="uk-UA"/>
+        </w:rPr>
+      </w:pPr>
+      <w:r>
+        <w:t xml:space="preserve">2. Разъединение на интерфейсы. Это поможет избежать сильной связности. Если есть сервисные классы, их можно вызвать через интерфейс. Таким образом, конкретный класс не будет зависеть от конкретной реализации, а только от интерфейса сервиса. Перебарщивать с ними тоже не надо – нет смысла создавать интерфейс для класса, только хранящего данные </w:t>
+      </w:r>
+      <w:r>
+        <w:rPr>
+          <w:lang w:val="uk-UA"/>
+        </w:rPr>
+        <w:t>(</w:t>
+      </w:r>
+      <w:r>
+        <w:rPr>
+          <w:lang w:val="en-US"/>
+        </w:rPr>
+        <w:t>DAO</w:t>
+      </w:r>
+      <w:r>
+        <w:rPr>
+          <w:lang w:val="uk-UA"/>
+        </w:rPr>
+        <w:t>)</w:t>
+      </w:r>
+      <w:r>
+        <w:t>.</w:t>
+      </w:r>
+      <w:r>
+        <w:rPr>
+          <w:lang w:val="uk-UA"/>
+        </w:rPr>
+        <w:t xml:space="preserve"> </w:t>
+      </w:r>
+    </w:p>
+    <w:p>
+      <w:r>
+        <w:rPr>
+          <w:lang w:val="uk-UA"/>
+        </w:rPr>
+        <w:t>3. Внедрить зависимости (</w:t>
+      </w:r>
+      <w:r>
+        <w:rPr>
+          <w:lang w:val="en-US"/>
+        </w:rPr>
+        <w:t>dependency</w:t>
+      </w:r>
+      <w:r>
+        <w:t xml:space="preserve"> </w:t>
+      </w:r>
+      <w:r>
+        <w:rPr>
+          <w:lang w:val="en-US"/>
+        </w:rPr>
+        <w:t>injection</w:t>
+      </w:r>
+      <w:r>
+        <w:t>)</w:t>
+      </w:r>
+      <w:r>
+        <w:t xml:space="preserve">. Позволить объектам получать, а не создавать объекты. Сделать так, чтобы не мы создавали класс, а брали созданный кем-то (в нашем случае – </w:t>
+      </w:r>
+      <w:r>
+        <w:rPr>
+          <w:lang w:val="en-US"/>
+        </w:rPr>
+        <w:t>Spring</w:t>
+      </w:r>
+      <w:r>
+        <w:t xml:space="preserve"> </w:t>
+      </w:r>
+      <w:r>
+        <w:rPr>
+          <w:lang w:val="en-US"/>
+        </w:rPr>
+        <w:t>Framework</w:t>
+      </w:r>
+      <w:r>
+        <w:t>)</w:t>
+      </w:r>
+      <w:r>
+        <w:t xml:space="preserve">. Вообще, существуют и другие фреймворки. </w:t>
+      </w:r>
+    </w:p>
+    <w:p>
+      <w:r>
+        <w:t xml:space="preserve"> </w:t>
+      </w:r>
+    </w:p>
+    <w:p>
+      <w:r>
+        <w:br w:type="page"/>
+      </w:r>
+    </w:p>
+    <w:p>
+      <w:pPr>
+        <w:pStyle w:val="3"/>
+        <w:rPr>
+          <w:lang w:val="en-US"/>
+        </w:rPr>
+      </w:pPr>
+      <w:r>
+        <w:rPr>
+          <w:lang w:val="en-US"/>
+        </w:rPr>
+        <w:lastRenderedPageBreak/>
+        <w:t xml:space="preserve">Dependency Injection </w:t>
+      </w:r>
+    </w:p>
+    <w:p>
+      <w:pPr>
+        <w:rPr>
+          <w:lang w:val="en-US"/>
+        </w:rPr>
+      </w:pPr>
+    </w:p>
+    <w:p>
+      <w:pPr>
+        <w:rPr>
+          <w:lang w:val="en-US"/>
+        </w:rPr>
+      </w:pPr>
+      <w:r>
+        <w:rPr>
+          <w:noProof/>
+        </w:rPr>
+        <w:drawing>
+          <wp:inline distT="0" distB="0" distL="0" distR="0" wp14:anchorId="64D7709E" wp14:editId="31B708BE">
+            <wp:extent cx="5029200" cy="4076700"/>
+            <wp:effectExtent l="0" t="0" r="0" b="0"/>
+            <wp:docPr id="1" name="Рисунок 1"/>
+            <wp:cNvGraphicFramePr>
+              <a:graphicFrameLocks xmlns:a="http://schemas.openxmlformats.org/drawingml/2006/main" noChangeAspect="1"/>
+            </wp:cNvGraphicFramePr>
+            <a:graphic xmlns:a="http://schemas.openxmlformats.org/drawingml/2006/main">
+              <a:graphicData uri="http://schemas.openxmlformats.org/drawingml/2006/picture">
+                <pic:pic xmlns:pic="http://schemas.openxmlformats.org/drawingml/2006/picture">
+                  <pic:nvPicPr>
+                    <pic:cNvPr id="1" name=""/>
+                    <pic:cNvPicPr/>
+                  </pic:nvPicPr>
+                  <pic:blipFill>
+                    <a:blip r:embed="rId5"/>
+                    <a:stretch>
+                      <a:fillRect/>
+                    </a:stretch>
+                  </pic:blipFill>
+                  <pic:spPr>
+                    <a:xfrm>
+                      <a:off x="0" y="0"/>
+                      <a:ext cx="5029200" cy="4076700"/>
+                    </a:xfrm>
+                    <a:prstGeom prst="rect">
+                      <a:avLst/>
+                    </a:prstGeom>
+                  </pic:spPr>
+                </pic:pic>
+              </a:graphicData>
+            </a:graphic>
+          </wp:inline>
+        </w:drawing>
+      </w:r>
+    </w:p>
+    <w:p>
+      <w:r>
+        <w:t xml:space="preserve">Выглядеть будет примерно так. </w:t>
+      </w:r>
+      <w:r>
+        <w:t xml:space="preserve">У нас есть класс </w:t>
+      </w:r>
+      <w:r>
+        <w:rPr>
+          <w:lang w:val="en-US"/>
+        </w:rPr>
+        <w:t>App</w:t>
+      </w:r>
+      <w:r>
+        <w:t xml:space="preserve">. У него есть все те же самые функции, те же методы, но класс не создает клиента или логгер, а получает их, а к логгеру обращается через интерфейс. Таким образом, </w:t>
+      </w:r>
+      <w:r>
+        <w:rPr>
+          <w:lang w:val="en-US"/>
+        </w:rPr>
+        <w:t>App</w:t>
+      </w:r>
+      <w:r>
+        <w:t xml:space="preserve"> </w:t>
+      </w:r>
+      <w:r>
+        <w:t xml:space="preserve">не знает, какой логгер он получит, что позволит нам изменить функциональность в случае необходимости. Такой подход позволяет решить все проблемы, которые были в нашем приложении.  </w:t>
+      </w:r>
+    </w:p>
+    <w:p>
+      <w:r>
+        <w:t>Но кто же нам создаст все эти объекты?</w:t>
+      </w:r>
+    </w:p>
+    <w:p/>
+    <w:p>
+      <w:pPr>
+        <w:pStyle w:val="3"/>
+      </w:pPr>
+      <w:r>
+        <w:rPr>
+          <w:lang w:val="en-US"/>
+        </w:rPr>
+        <w:t>Spring container</w:t>
+      </w:r>
+    </w:p>
+    <w:p/>
+    <w:p>
+      <w:r>
+        <w:t xml:space="preserve">Контейнер будет наши классы создавать, соединять, передавать один в другой, а вы будете обращаться к нему за необходимой информацией. То есть, он создаст объекты классов, которые вы опишете. Данные объекты в </w:t>
+      </w:r>
+      <w:r>
+        <w:rPr>
+          <w:lang w:val="en-US"/>
+        </w:rPr>
+        <w:t xml:space="preserve">Spring </w:t>
+      </w:r>
+      <w:r>
+        <w:t xml:space="preserve">называются бинами. </w:t>
+      </w:r>
+    </w:p>
+    <w:p>
+      <w:r>
+        <w:t xml:space="preserve">Спринг проинджектит нужные зависимости. То есть, он поймет, что нужно клиента и логгера засунуть в </w:t>
+      </w:r>
+      <w:r>
+        <w:rPr>
+          <w:lang w:val="en-US"/>
+        </w:rPr>
+        <w:t>App</w:t>
+      </w:r>
+      <w:r>
+        <w:t>, возможно, другие объекты между собой соединит, проверит, чтобы не было циклических зависимостей, и все. Объекты живут, зависимость у них есть. Осталось только к нему обратиться.</w:t>
+      </w:r>
+    </w:p>
+    <w:p>
+      <w:r>
+        <w:t xml:space="preserve">Наше приложение обратится к контейнеру, попросит у него определенный бин, а дальше будет вызывать его методы. Теперь, если нам нужен какой-то объект, то мы не создаем его, а обращаемся к контейнеру, чтобы его получить, либо делаем навигацию по графу объектов (получаем первый, через него получаем следующий, и так далее). Обращаться к контейнеру нам </w:t>
+      </w:r>
+      <w:r>
+        <w:lastRenderedPageBreak/>
+        <w:t xml:space="preserve">понадобится только в исходной точке нашей программы. Остальные объекты получат бины через внедрение зависимостей.  </w:t>
+      </w:r>
+    </w:p>
+    <w:p>
+      <w:r>
+        <w:rPr>
+          <w:noProof/>
+        </w:rPr>
+        <w:drawing>
+          <wp:inline distT="0" distB="0" distL="0" distR="0" wp14:anchorId="7C5CDC0C" wp14:editId="77D84A58">
+            <wp:extent cx="2848249" cy="3010619"/>
+            <wp:effectExtent l="0" t="0" r="9525" b="0"/>
+            <wp:docPr id="2" name="Рисунок 2"/>
+            <wp:cNvGraphicFramePr>
+              <a:graphicFrameLocks xmlns:a="http://schemas.openxmlformats.org/drawingml/2006/main" noChangeAspect="1"/>
+            </wp:cNvGraphicFramePr>
+            <a:graphic xmlns:a="http://schemas.openxmlformats.org/drawingml/2006/main">
+              <a:graphicData uri="http://schemas.openxmlformats.org/drawingml/2006/picture">
+                <pic:pic xmlns:pic="http://schemas.openxmlformats.org/drawingml/2006/picture">
+                  <pic:nvPicPr>
+                    <pic:cNvPr id="1" name=""/>
+                    <pic:cNvPicPr/>
+                  </pic:nvPicPr>
+                  <pic:blipFill>
+                    <a:blip r:embed="rId6"/>
+                    <a:stretch>
+                      <a:fillRect/>
+                    </a:stretch>
+                  </pic:blipFill>
+                  <pic:spPr>
+                    <a:xfrm>
+                      <a:off x="0" y="0"/>
+                      <a:ext cx="2858393" cy="3021341"/>
+                    </a:xfrm>
+                    <a:prstGeom prst="rect">
+                      <a:avLst/>
+                    </a:prstGeom>
+                  </pic:spPr>
+                </pic:pic>
+              </a:graphicData>
+            </a:graphic>
+          </wp:inline>
+        </w:drawing>
+      </w:r>
+    </w:p>
+    <w:p>
+      <w:r>
+        <w:t xml:space="preserve">Как же Спринг поймет, какие объекты ему создавать? Для этого в Спринг используется </w:t>
+      </w:r>
+      <w:r>
+        <w:rPr>
+          <w:lang w:val="en-US"/>
+        </w:rPr>
+        <w:t>xml</w:t>
+      </w:r>
+      <w:r>
+        <w:t xml:space="preserve"> </w:t>
+      </w:r>
+      <w:r>
+        <w:t xml:space="preserve">файл. В нем содержится описание контейнера – тех бинов, которые вы хотите создать. Кроме </w:t>
+      </w:r>
+      <w:r>
+        <w:rPr>
+          <w:lang w:val="en-US"/>
+        </w:rPr>
+        <w:t>xml</w:t>
+      </w:r>
+      <w:r>
+        <w:t xml:space="preserve">, можно использовать аннотации. Ими вы отмечаете классы, которые станут бинами, а также места, где их надо проинджектить. В принципе, конфигурацию Спринг можно описать и полностью без </w:t>
+      </w:r>
+      <w:r>
+        <w:rPr>
+          <w:lang w:val="en-US"/>
+        </w:rPr>
+        <w:t>xml</w:t>
+      </w:r>
+      <w:r>
+        <w:t xml:space="preserve">, используя для этого только </w:t>
+      </w:r>
+      <w:r>
+        <w:rPr>
+          <w:lang w:val="en-US"/>
+        </w:rPr>
+        <w:t>Java</w:t>
+      </w:r>
+      <w:r>
+        <w:t xml:space="preserve"> </w:t>
+      </w:r>
+      <w:r>
+        <w:t>код.</w:t>
+      </w:r>
+    </w:p>
+    <w:p>
+      <w:pPr>
+        <w:rPr>
+          <w:lang w:val="en-US"/>
+        </w:rPr>
+      </w:pPr>
+    </w:p>
+    <w:p>
+      <w:pPr>
+        <w:pStyle w:val="3"/>
+        <w:rPr>
+          <w:lang w:val="en-US"/>
+        </w:rPr>
+      </w:pPr>
+      <w:r>
+        <w:rPr>
+          <w:lang w:val="en-US"/>
+        </w:rPr>
+        <w:t>Spring.xml</w:t>
+      </w:r>
+    </w:p>
+    <w:p>
+      <w:pPr>
+        <w:rPr>
+          <w:lang w:val="en-US"/>
+        </w:rPr>
+      </w:pPr>
+    </w:p>
+    <w:p>
+      <w:pPr>
+        <w:rPr>
+          <w:lang w:val="en-US"/>
+        </w:rPr>
+      </w:pPr>
+      <w:r>
+        <w:rPr>
+          <w:noProof/>
+        </w:rPr>
+        <w:drawing>
+          <wp:inline distT="0" distB="0" distL="0" distR="0" wp14:anchorId="745D7BAD" wp14:editId="68CA9DC3">
+            <wp:extent cx="5940425" cy="2463800"/>
+            <wp:effectExtent l="0" t="0" r="3175" b="0"/>
+            <wp:docPr id="3" name="Рисунок 3"/>
+            <wp:cNvGraphicFramePr>
+              <a:graphicFrameLocks xmlns:a="http://schemas.openxmlformats.org/drawingml/2006/main" noChangeAspect="1"/>
+            </wp:cNvGraphicFramePr>
+            <a:graphic xmlns:a="http://schemas.openxmlformats.org/drawingml/2006/main">
+              <a:graphicData uri="http://schemas.openxmlformats.org/drawingml/2006/picture">
+                <pic:pic xmlns:pic="http://schemas.openxmlformats.org/drawingml/2006/picture">
+                  <pic:nvPicPr>
+                    <pic:cNvPr id="1" name=""/>
+                    <pic:cNvPicPr/>
+                  </pic:nvPicPr>
+                  <pic:blipFill>
+                    <a:blip r:embed="rId7"/>
+                    <a:stretch>
+                      <a:fillRect/>
+                    </a:stretch>
+                  </pic:blipFill>
+                  <pic:spPr>
+                    <a:xfrm>
+                      <a:off x="0" y="0"/>
+                      <a:ext cx="5940425" cy="2463800"/>
+                    </a:xfrm>
+                    <a:prstGeom prst="rect">
+                      <a:avLst/>
+                    </a:prstGeom>
+                  </pic:spPr>
+                </pic:pic>
+              </a:graphicData>
+            </a:graphic>
+          </wp:inline>
+        </w:drawing>
+      </w:r>
+    </w:p>
+    <w:p>
+      <w:r>
+        <w:t xml:space="preserve">Давайте разберем его по частям. </w:t>
+      </w:r>
+    </w:p>
+    <w:p>
+      <w:r>
+        <w:t xml:space="preserve">Главным образом вы определяете тег </w:t>
+      </w:r>
+      <w:r>
+        <w:rPr>
+          <w:lang w:val="en-US"/>
+        </w:rPr>
+        <w:t>beans</w:t>
+      </w:r>
+      <w:r>
+        <w:t>, а внутри него уже остальные бины</w:t>
+      </w:r>
+      <w:r>
+        <w:t xml:space="preserve">. </w:t>
+      </w:r>
+      <w:r>
+        <w:t xml:space="preserve">Также в этом теге указываются, какие </w:t>
+      </w:r>
+      <w:r>
+        <w:rPr>
+          <w:lang w:val="en-US"/>
+        </w:rPr>
+        <w:t>xml</w:t>
+      </w:r>
+      <w:r>
+        <w:t xml:space="preserve"> </w:t>
+      </w:r>
+      <w:r>
+        <w:t xml:space="preserve">схемы мы будем использовать. Основные схемы, которые нужно подключить – это перечисленные здесь. Без них ничего работать не будет. </w:t>
+      </w:r>
+    </w:p>
+    <w:p>
+      <w:r>
+        <w:lastRenderedPageBreak/>
+        <w:t xml:space="preserve">Дальше вы определяете ваши бины. Назначаете им какие-то </w:t>
+      </w:r>
+      <w:r>
+        <w:rPr>
+          <w:lang w:val="en-US"/>
+        </w:rPr>
+        <w:t>id</w:t>
+      </w:r>
+      <w:r>
+        <w:t xml:space="preserve">, и указываете </w:t>
+      </w:r>
+      <w:r>
+        <w:rPr>
+          <w:lang w:val="en-US"/>
+        </w:rPr>
+        <w:t>class</w:t>
+      </w:r>
+      <w:r>
+        <w:t xml:space="preserve">, объект которого хотите создать. </w:t>
+      </w:r>
+    </w:p>
+    <w:p>
+      <w:r>
+        <w:t xml:space="preserve">Такой файл лучше создавать в каталоге ресурсов </w:t>
+      </w:r>
+      <w:r>
+        <w:rPr>
+          <w:lang w:val="uk-UA"/>
+        </w:rPr>
+        <w:t>(</w:t>
+      </w:r>
+      <w:r>
+        <w:rPr>
+          <w:lang w:val="en-US"/>
+        </w:rPr>
+        <w:t>src</w:t>
+      </w:r>
+      <w:r>
+        <w:t>/</w:t>
+      </w:r>
+      <w:r>
+        <w:rPr>
+          <w:lang w:val="en-US"/>
+        </w:rPr>
+        <w:t>main</w:t>
+      </w:r>
+      <w:r>
+        <w:t>/</w:t>
+      </w:r>
+      <w:r>
+        <w:rPr>
+          <w:lang w:val="en-US"/>
+        </w:rPr>
+        <w:t>resources</w:t>
+      </w:r>
+      <w:r>
+        <w:t>)</w:t>
+      </w:r>
+      <w:r>
+        <w:t>.</w:t>
+      </w:r>
       <w:bookmarkStart w:id="0" w:name="_GoBack"/>
       <w:bookmarkEnd w:id="0"/>
     </w:p>
-    <w:p/>
     <w:p/>
     <w:sectPr>
       <w:pgSz w:w="11906" w:h="16838"/>
@@ -1720,7 +2271,7 @@
 </file>
 
 <file path=customXml/itemProps1.xml><?xml version="1.0" encoding="utf-8"?>
-<ds:datastoreItem xmlns:ds="http://schemas.openxmlformats.org/officeDocument/2006/customXml" ds:itemID="{5DA59C19-D531-4948-873B-05772FF1EE78}">
+<ds:datastoreItem xmlns:ds="http://schemas.openxmlformats.org/officeDocument/2006/customXml" ds:itemID="{A2F68FD9-EF80-4034-BF67-41A3FD01E4C0}">
   <ds:schemaRefs>
     <ds:schemaRef ds:uri="http://schemas.openxmlformats.org/officeDocument/2006/bibliography"/>
   </ds:schemaRefs>

</xml_diff>

<commit_message>
Refactored the application. Changed pom.xml to assembly external dependencies to our jar file, removed warning about platform-dependency build. Added notes about Spring lesson.
</commit_message>
<xml_diff>
--- a/Spring конспект.docx
+++ b/Spring конспект.docx
@@ -114,12 +114,14 @@
       <w:r>
         <w:t>-</w:t>
       </w:r>
+      <w:proofErr w:type="spellStart"/>
       <w:r>
         <w:rPr>
           <w:lang w:val="en-US"/>
         </w:rPr>
         <w:t>jdbc</w:t>
       </w:r>
+      <w:proofErr w:type="spellEnd"/>
       <w:r>
         <w:t xml:space="preserve">. </w:t>
       </w:r>
@@ -248,7 +250,39 @@
           <w:b/>
           <w:bCs/>
         </w:rPr>
-        <w:t xml:space="preserve"> (аспектно-ориентированное проиграммированое)</w:t>
+        <w:t xml:space="preserve"> (</w:t>
+      </w:r>
+      <w:proofErr w:type="spellStart"/>
+      <w:r>
+        <w:rPr>
+          <w:b/>
+          <w:bCs/>
+        </w:rPr>
+        <w:t>аспектно</w:t>
+      </w:r>
+      <w:proofErr w:type="spellEnd"/>
+      <w:r>
+        <w:rPr>
+          <w:b/>
+          <w:bCs/>
+        </w:rPr>
+        <w:t xml:space="preserve">-ориентированное </w:t>
+      </w:r>
+      <w:proofErr w:type="spellStart"/>
+      <w:r>
+        <w:rPr>
+          <w:b/>
+          <w:bCs/>
+        </w:rPr>
+        <w:t>проиграммированое</w:t>
+      </w:r>
+      <w:proofErr w:type="spellEnd"/>
+      <w:r>
+        <w:rPr>
+          <w:b/>
+          <w:bCs/>
+        </w:rPr>
+        <w:t>)</w:t>
       </w:r>
       <w:r>
         <w:t xml:space="preserve">. Спринг сам реализует поддержку АОП, а многие его утилитарные классы и функции работают с помощью этой технологии. </w:t>
@@ -336,7 +370,15 @@
         <w:t>Core</w:t>
       </w:r>
       <w:r>
-        <w:t xml:space="preserve">, которые управляют бинами или реализуют внедрение зависимостей. </w:t>
+        <w:t xml:space="preserve">, которые управляют </w:t>
+      </w:r>
+      <w:proofErr w:type="spellStart"/>
+      <w:r>
+        <w:t>бинами</w:t>
+      </w:r>
+      <w:proofErr w:type="spellEnd"/>
+      <w:r>
+        <w:t xml:space="preserve"> или реализуют внедрение зависимостей. </w:t>
       </w:r>
       <w:r>
         <w:rPr>
@@ -348,7 +390,15 @@
         <w:t xml:space="preserve"> </w:t>
       </w:r>
       <w:r>
-        <w:t xml:space="preserve">– управляет контекстом, где хранятся бины, обеспечивает доступ к ним. </w:t>
+        <w:t xml:space="preserve">– управляет контекстом, где хранятся </w:t>
+      </w:r>
+      <w:proofErr w:type="spellStart"/>
+      <w:r>
+        <w:t>бины</w:t>
+      </w:r>
+      <w:proofErr w:type="spellEnd"/>
+      <w:r>
+        <w:t xml:space="preserve">, обеспечивает доступ к ним. </w:t>
       </w:r>
       <w:r>
         <w:rPr>
@@ -360,7 +410,15 @@
         <w:t xml:space="preserve"> – </w:t>
       </w:r>
       <w:r>
-        <w:t xml:space="preserve">специальный язык выражений, который может использоваться для поиска и модификаций графа бинов во время выполнения программы.    </w:t>
+        <w:t xml:space="preserve">специальный язык выражений, который может использоваться для поиска и модификаций графа </w:t>
+      </w:r>
+      <w:proofErr w:type="spellStart"/>
+      <w:r>
+        <w:t>бинов</w:t>
+      </w:r>
+      <w:proofErr w:type="spellEnd"/>
+      <w:r>
+        <w:t xml:space="preserve"> во время выполнения программы.    </w:t>
       </w:r>
     </w:p>
     <w:p>
@@ -479,7 +537,119 @@
         <w:rPr>
           <w:lang w:val="uk-UA"/>
         </w:rPr>
-        <w:t xml:space="preserve"> Обеспечивает загрузку классов в контейнер и позволяет ему управлять Спринг контекстом и бинами. Содержит единственный модуль </w:t>
+        <w:t xml:space="preserve"> </w:t>
+      </w:r>
+      <w:proofErr w:type="spellStart"/>
+      <w:r>
+        <w:rPr>
+          <w:lang w:val="uk-UA"/>
+        </w:rPr>
+        <w:t>Обеспечивает</w:t>
+      </w:r>
+      <w:proofErr w:type="spellEnd"/>
+      <w:r>
+        <w:rPr>
+          <w:lang w:val="uk-UA"/>
+        </w:rPr>
+        <w:t xml:space="preserve"> загрузку </w:t>
+      </w:r>
+      <w:proofErr w:type="spellStart"/>
+      <w:r>
+        <w:rPr>
+          <w:lang w:val="uk-UA"/>
+        </w:rPr>
+        <w:t>классов</w:t>
+      </w:r>
+      <w:proofErr w:type="spellEnd"/>
+      <w:r>
+        <w:rPr>
+          <w:lang w:val="uk-UA"/>
+        </w:rPr>
+        <w:t xml:space="preserve"> в контейнер и </w:t>
+      </w:r>
+      <w:proofErr w:type="spellStart"/>
+      <w:r>
+        <w:rPr>
+          <w:lang w:val="uk-UA"/>
+        </w:rPr>
+        <w:t>позволяет</w:t>
+      </w:r>
+      <w:proofErr w:type="spellEnd"/>
+      <w:r>
+        <w:rPr>
+          <w:lang w:val="uk-UA"/>
+        </w:rPr>
+        <w:t xml:space="preserve"> </w:t>
+      </w:r>
+      <w:proofErr w:type="spellStart"/>
+      <w:r>
+        <w:rPr>
+          <w:lang w:val="uk-UA"/>
+        </w:rPr>
+        <w:t>ему</w:t>
+      </w:r>
+      <w:proofErr w:type="spellEnd"/>
+      <w:r>
+        <w:rPr>
+          <w:lang w:val="uk-UA"/>
+        </w:rPr>
+        <w:t xml:space="preserve"> управлять </w:t>
+      </w:r>
+      <w:proofErr w:type="spellStart"/>
+      <w:r>
+        <w:rPr>
+          <w:lang w:val="uk-UA"/>
+        </w:rPr>
+        <w:t>Спринг</w:t>
+      </w:r>
+      <w:proofErr w:type="spellEnd"/>
+      <w:r>
+        <w:rPr>
+          <w:lang w:val="uk-UA"/>
+        </w:rPr>
+        <w:t xml:space="preserve"> контекстом и </w:t>
+      </w:r>
+      <w:proofErr w:type="spellStart"/>
+      <w:r>
+        <w:rPr>
+          <w:lang w:val="uk-UA"/>
+        </w:rPr>
+        <w:t>бинами</w:t>
+      </w:r>
+      <w:proofErr w:type="spellEnd"/>
+      <w:r>
+        <w:rPr>
+          <w:lang w:val="uk-UA"/>
+        </w:rPr>
+        <w:t xml:space="preserve">. </w:t>
+      </w:r>
+      <w:proofErr w:type="spellStart"/>
+      <w:r>
+        <w:rPr>
+          <w:lang w:val="uk-UA"/>
+        </w:rPr>
+        <w:t>Содержит</w:t>
+      </w:r>
+      <w:proofErr w:type="spellEnd"/>
+      <w:r>
+        <w:rPr>
+          <w:lang w:val="uk-UA"/>
+        </w:rPr>
+        <w:t xml:space="preserve"> </w:t>
+      </w:r>
+      <w:proofErr w:type="spellStart"/>
+      <w:r>
+        <w:rPr>
+          <w:lang w:val="uk-UA"/>
+        </w:rPr>
+        <w:t>единственный</w:t>
+      </w:r>
+      <w:proofErr w:type="spellEnd"/>
+      <w:r>
+        <w:rPr>
+          <w:lang w:val="uk-UA"/>
+        </w:rPr>
+        <w:t xml:space="preserve"> модуль </w:t>
       </w:r>
       <w:r>
         <w:rPr>
@@ -750,7 +920,15 @@
         <w:t>Context</w:t>
       </w:r>
       <w:r>
-        <w:t>, создать бины, вызвать их методы и протестировать.</w:t>
+        <w:t xml:space="preserve">, создать </w:t>
+      </w:r>
+      <w:proofErr w:type="spellStart"/>
+      <w:r>
+        <w:t>бины</w:t>
+      </w:r>
+      <w:proofErr w:type="spellEnd"/>
+      <w:r>
+        <w:t>, вызвать их методы и протестировать.</w:t>
       </w:r>
     </w:p>
     <w:p/>
@@ -761,12 +939,14 @@
       <w:r>
         <w:t xml:space="preserve">Проблемы приложения, сделанного в рамках ветки </w:t>
       </w:r>
+      <w:proofErr w:type="spellStart"/>
       <w:r>
         <w:rPr>
           <w:lang w:val="en-US"/>
         </w:rPr>
         <w:t>SpringArchitecture</w:t>
       </w:r>
+      <w:proofErr w:type="spellEnd"/>
     </w:p>
     <w:p/>
     <w:p>
@@ -780,7 +960,11 @@
         <w:t>анные внутри кода (захотим другого клиента, например</w:t>
       </w:r>
       <w:r>
-        <w:t xml:space="preserve">, и придется ради этого перекомпилировать код). Решить проблему несложно – вынести в </w:t>
+        <w:t xml:space="preserve">, и придется ради этого перекомпилировать код). Решить проблему несложно – вынести </w:t>
+      </w:r>
+      <w:proofErr w:type="gramStart"/>
+      <w:r>
+        <w:t xml:space="preserve">в </w:t>
       </w:r>
       <w:r>
         <w:t>.</w:t>
@@ -791,6 +975,7 @@
         </w:rPr>
         <w:t>property</w:t>
       </w:r>
+      <w:proofErr w:type="gramEnd"/>
       <w:r>
         <w:t xml:space="preserve"> </w:t>
       </w:r>
@@ -822,33 +1007,39 @@
       <w:r>
         <w:t>.</w:t>
       </w:r>
+      <w:proofErr w:type="spellStart"/>
       <w:r>
         <w:rPr>
           <w:lang w:val="en-US"/>
         </w:rPr>
         <w:t>logEvent</w:t>
       </w:r>
+      <w:proofErr w:type="spellEnd"/>
       <w:r>
         <w:t xml:space="preserve">() </w:t>
       </w:r>
       <w:r>
         <w:t xml:space="preserve">непрямо будет также тестировать </w:t>
       </w:r>
+      <w:proofErr w:type="spellStart"/>
       <w:r>
         <w:rPr>
           <w:lang w:val="en-US"/>
         </w:rPr>
         <w:t>ConsoleEventLogger</w:t>
       </w:r>
+      <w:proofErr w:type="spellEnd"/>
       <w:r>
         <w:t>.</w:t>
       </w:r>
+      <w:proofErr w:type="spellStart"/>
       <w:r>
         <w:rPr>
           <w:lang w:val="en-US"/>
         </w:rPr>
         <w:t>logEvent</w:t>
       </w:r>
+      <w:proofErr w:type="spellEnd"/>
       <w:r>
         <w:t>()</w:t>
       </w:r>
@@ -869,16 +1060,21 @@
         <w:t>сильной связности</w:t>
       </w:r>
       <w:r>
-        <w:t xml:space="preserve"> в приложении. Когда классы друг друга создают, когда в код зашиты данные, логи, которые обрабатывают эти данные, тоже создают новые классы.</w:t>
+        <w:t xml:space="preserve"> в приложении. Когда классы друг друга создают, когда в код зашиты данные, </w:t>
+      </w:r>
+      <w:proofErr w:type="spellStart"/>
+      <w:r>
+        <w:t>логи</w:t>
+      </w:r>
+      <w:proofErr w:type="spellEnd"/>
+      <w:r>
+        <w:t>, которые обрабатывают эти данные, тоже создают новые классы.</w:t>
       </w:r>
     </w:p>
     <w:p/>
     <w:p>
       <w:pPr>
         <w:pStyle w:val="2"/>
-        <w:rPr>
-          <w:lang w:val="en-US"/>
-        </w:rPr>
       </w:pPr>
       <w:r>
         <w:rPr>
@@ -890,7 +1086,16 @@
         <w:rPr>
           <w:lang w:val="en-US"/>
         </w:rPr>
-        <w:t>Dependency Injection</w:t>
+        <w:t>Dependency</w:t>
+      </w:r>
+      <w:r>
+        <w:t xml:space="preserve"> </w:t>
+      </w:r>
+      <w:r>
+        <w:rPr>
+          <w:lang w:val="en-US"/>
+        </w:rPr>
+        <w:t>Injection</w:t>
       </w:r>
     </w:p>
     <w:p/>
@@ -950,7 +1155,35 @@
         <w:rPr>
           <w:lang w:val="uk-UA"/>
         </w:rPr>
-        <w:t>3. Внедрить зависимости (</w:t>
+        <w:t xml:space="preserve">3. </w:t>
+      </w:r>
+      <w:proofErr w:type="spellStart"/>
+      <w:r>
+        <w:rPr>
+          <w:lang w:val="uk-UA"/>
+        </w:rPr>
+        <w:t>Внедрить</w:t>
+      </w:r>
+      <w:proofErr w:type="spellEnd"/>
+      <w:r>
+        <w:rPr>
+          <w:lang w:val="uk-UA"/>
+        </w:rPr>
+        <w:t xml:space="preserve"> </w:t>
+      </w:r>
+      <w:proofErr w:type="spellStart"/>
+      <w:r>
+        <w:rPr>
+          <w:lang w:val="uk-UA"/>
+        </w:rPr>
+        <w:t>зависимости</w:t>
+      </w:r>
+      <w:proofErr w:type="spellEnd"/>
+      <w:r>
+        <w:rPr>
+          <w:lang w:val="uk-UA"/>
+        </w:rPr>
+        <w:t xml:space="preserve"> (</w:t>
       </w:r>
       <w:r>
         <w:rPr>
@@ -1117,7 +1350,16 @@
         <w:rPr>
           <w:lang w:val="en-US"/>
         </w:rPr>
-        <w:t>Spring container</w:t>
+        <w:t>Spring</w:t>
+      </w:r>
+      <w:r>
+        <w:t xml:space="preserve"> </w:t>
+      </w:r>
+      <w:r>
+        <w:rPr>
+          <w:lang w:val="en-US"/>
+        </w:rPr>
+        <w:t>container</w:t>
       </w:r>
     </w:p>
     <w:p/>
@@ -1129,15 +1371,34 @@
         <w:rPr>
           <w:lang w:val="en-US"/>
         </w:rPr>
-        <w:t xml:space="preserve">Spring </w:t>
-      </w:r>
-      <w:r>
-        <w:t xml:space="preserve">называются бинами. </w:t>
-      </w:r>
-    </w:p>
-    <w:p>
-      <w:r>
-        <w:t xml:space="preserve">Спринг проинджектит нужные зависимости. То есть, он поймет, что нужно клиента и логгера засунуть в </w:t>
+        <w:t>Spring</w:t>
+      </w:r>
+      <w:r>
+        <w:t xml:space="preserve"> </w:t>
+      </w:r>
+      <w:r>
+        <w:t xml:space="preserve">называются </w:t>
+      </w:r>
+      <w:proofErr w:type="spellStart"/>
+      <w:r>
+        <w:t>бинами</w:t>
+      </w:r>
+      <w:proofErr w:type="spellEnd"/>
+      <w:r>
+        <w:t xml:space="preserve">. </w:t>
+      </w:r>
+    </w:p>
+    <w:p>
+      <w:r>
+        <w:t xml:space="preserve">Спринг </w:t>
+      </w:r>
+      <w:proofErr w:type="spellStart"/>
+      <w:r>
+        <w:t>проинджектит</w:t>
+      </w:r>
+      <w:proofErr w:type="spellEnd"/>
+      <w:r>
+        <w:t xml:space="preserve"> нужные зависимости. То есть, он поймет, что нужно клиента и логгера засунуть в </w:t>
       </w:r>
       <w:r>
         <w:rPr>
@@ -1155,7 +1416,15 @@
       </w:r>
       <w:r>
         <w:lastRenderedPageBreak/>
-        <w:t xml:space="preserve">понадобится только в исходной точке нашей программы. Остальные объекты получат бины через внедрение зависимостей.  </w:t>
+        <w:t xml:space="preserve">понадобится только в исходной точке нашей программы. Остальные объекты получат </w:t>
+      </w:r>
+      <w:proofErr w:type="spellStart"/>
+      <w:r>
+        <w:t>бины</w:t>
+      </w:r>
+      <w:proofErr w:type="spellEnd"/>
+      <w:r>
+        <w:t xml:space="preserve"> через внедрение зависимостей.  </w:t>
       </w:r>
     </w:p>
     <w:p>
@@ -1214,7 +1483,15 @@
         <w:t xml:space="preserve"> </w:t>
       </w:r>
       <w:r>
-        <w:t xml:space="preserve">файл. В нем содержится описание контейнера – тех бинов, которые вы хотите создать. Кроме </w:t>
+        <w:t xml:space="preserve">файл. В нем содержится описание контейнера – тех </w:t>
+      </w:r>
+      <w:proofErr w:type="spellStart"/>
+      <w:r>
+        <w:t>бинов</w:t>
+      </w:r>
+      <w:proofErr w:type="spellEnd"/>
+      <w:r>
+        <w:t xml:space="preserve">, которые вы хотите создать. Кроме </w:t>
       </w:r>
       <w:r>
         <w:rPr>
@@ -1223,7 +1500,23 @@
         <w:t>xml</w:t>
       </w:r>
       <w:r>
-        <w:t xml:space="preserve">, можно использовать аннотации. Ими вы отмечаете классы, которые станут бинами, а также места, где их надо проинджектить. В принципе, конфигурацию Спринг можно описать и полностью без </w:t>
+        <w:t xml:space="preserve">, можно использовать аннотации. Ими вы отмечаете классы, которые станут </w:t>
+      </w:r>
+      <w:proofErr w:type="spellStart"/>
+      <w:r>
+        <w:t>бинами</w:t>
+      </w:r>
+      <w:proofErr w:type="spellEnd"/>
+      <w:r>
+        <w:t xml:space="preserve">, а также места, где их надо </w:t>
+      </w:r>
+      <w:proofErr w:type="spellStart"/>
+      <w:r>
+        <w:t>проинджектить</w:t>
+      </w:r>
+      <w:proofErr w:type="spellEnd"/>
+      <w:r>
+        <w:t xml:space="preserve">. В принципе, конфигурацию Спринг можно описать и полностью без </w:t>
       </w:r>
       <w:r>
         <w:rPr>
@@ -1247,13 +1540,7 @@
         <w:t>код.</w:t>
       </w:r>
     </w:p>
-    <w:p>
-      <w:pPr>
-        <w:rPr>
-          <w:lang w:val="en-US"/>
-        </w:rPr>
-      </w:pPr>
-    </w:p>
+    <w:p/>
     <w:p>
       <w:pPr>
         <w:pStyle w:val="3"/>
@@ -1338,8 +1625,13 @@
         <w:t>beans</w:t>
       </w:r>
       <w:r>
-        <w:t>, а внутри него уже остальные бины</w:t>
-      </w:r>
+        <w:t xml:space="preserve">, а внутри него уже остальные </w:t>
+      </w:r>
+      <w:proofErr w:type="spellStart"/>
+      <w:r>
+        <w:t>бины</w:t>
+      </w:r>
+      <w:proofErr w:type="spellEnd"/>
       <w:r>
         <w:t xml:space="preserve">. </w:t>
       </w:r>
@@ -1362,7 +1654,15 @@
     <w:p>
       <w:r>
         <w:lastRenderedPageBreak/>
-        <w:t xml:space="preserve">Дальше вы определяете ваши бины. Назначаете им какие-то </w:t>
+        <w:t xml:space="preserve">Дальше вы определяете ваши </w:t>
+      </w:r>
+      <w:proofErr w:type="spellStart"/>
+      <w:r>
+        <w:t>бины</w:t>
+      </w:r>
+      <w:proofErr w:type="spellEnd"/>
+      <w:r>
+        <w:t xml:space="preserve">. Назначаете им какие-то </w:t>
       </w:r>
       <w:r>
         <w:rPr>
@@ -1393,12 +1693,14 @@
         </w:rPr>
         <w:t>(</w:t>
       </w:r>
+      <w:proofErr w:type="spellStart"/>
       <w:r>
         <w:rPr>
           <w:lang w:val="en-US"/>
         </w:rPr>
         <w:t>src</w:t>
       </w:r>
+      <w:proofErr w:type="spellEnd"/>
       <w:r>
         <w:t>/</w:t>
       </w:r>
@@ -1422,11 +1724,1910 @@
       </w:r>
       <w:r>
         <w:t>.</w:t>
+      </w:r>
+    </w:p>
+    <w:p/>
+    <w:p>
+      <w:pPr>
+        <w:pStyle w:val="2"/>
+        <w:rPr>
+          <w:lang w:val="en-US"/>
+        </w:rPr>
+      </w:pPr>
+      <w:r>
+        <w:rPr>
+          <w:lang w:val="en-US"/>
+        </w:rPr>
+        <w:t>1</w:t>
+      </w:r>
+      <w:r>
+        <w:rPr>
+          <w:lang w:val="en-US"/>
+        </w:rPr>
+        <w:t xml:space="preserve">.3 </w:t>
+      </w:r>
+      <w:r>
+        <w:rPr>
+          <w:lang w:val="en-US"/>
+        </w:rPr>
+        <w:t>Bean Naming and Context Start-Up</w:t>
+      </w:r>
+    </w:p>
+    <w:p>
+      <w:pPr>
+        <w:rPr>
+          <w:lang w:val="en-US"/>
+        </w:rPr>
+      </w:pPr>
+    </w:p>
+    <w:p>
+      <w:pPr>
+        <w:pStyle w:val="3"/>
+      </w:pPr>
+      <w:r>
+        <w:rPr>
+          <w:lang w:val="en-US"/>
+        </w:rPr>
+        <w:t>Bean</w:t>
+      </w:r>
+      <w:r>
+        <w:t xml:space="preserve"> </w:t>
+      </w:r>
+      <w:r>
+        <w:rPr>
+          <w:lang w:val="en-US"/>
+        </w:rPr>
+        <w:t>naming</w:t>
+      </w:r>
+    </w:p>
+    <w:p/>
+    <w:p>
+      <w:r>
+        <w:t xml:space="preserve">В Спринг есть два способа, как можно именовать </w:t>
+      </w:r>
+      <w:proofErr w:type="spellStart"/>
+      <w:r>
+        <w:t>бины</w:t>
+      </w:r>
+      <w:proofErr w:type="spellEnd"/>
+      <w:r>
+        <w:t xml:space="preserve">. Можно указать имя </w:t>
+      </w:r>
+      <w:proofErr w:type="spellStart"/>
+      <w:r>
+        <w:t>бина</w:t>
+      </w:r>
+      <w:proofErr w:type="spellEnd"/>
+      <w:r>
+        <w:t xml:space="preserve"> либо в атрибуте </w:t>
+      </w:r>
+      <w:r>
+        <w:rPr>
+          <w:b/>
+          <w:bCs/>
+          <w:lang w:val="en-US"/>
+        </w:rPr>
+        <w:t>id</w:t>
+      </w:r>
+      <w:r>
+        <w:t xml:space="preserve">, либо в атрибуте </w:t>
+      </w:r>
+      <w:r>
+        <w:rPr>
+          <w:b/>
+          <w:bCs/>
+          <w:lang w:val="en-US"/>
+        </w:rPr>
+        <w:t>name</w:t>
+      </w:r>
+      <w:r>
+        <w:t>.</w:t>
+      </w:r>
+    </w:p>
+    <w:p>
+      <w:r>
+        <w:rPr>
+          <w:noProof/>
+        </w:rPr>
+        <w:drawing>
+          <wp:inline distT="0" distB="0" distL="0" distR="0" wp14:anchorId="38442250" wp14:editId="7C18F982">
+            <wp:extent cx="4762500" cy="819150"/>
+            <wp:effectExtent l="0" t="0" r="0" b="0"/>
+            <wp:docPr id="4" name="Рисунок 4"/>
+            <wp:cNvGraphicFramePr>
+              <a:graphicFrameLocks xmlns:a="http://schemas.openxmlformats.org/drawingml/2006/main" noChangeAspect="1"/>
+            </wp:cNvGraphicFramePr>
+            <a:graphic xmlns:a="http://schemas.openxmlformats.org/drawingml/2006/main">
+              <a:graphicData uri="http://schemas.openxmlformats.org/drawingml/2006/picture">
+                <pic:pic xmlns:pic="http://schemas.openxmlformats.org/drawingml/2006/picture">
+                  <pic:nvPicPr>
+                    <pic:cNvPr id="1" name=""/>
+                    <pic:cNvPicPr/>
+                  </pic:nvPicPr>
+                  <pic:blipFill>
+                    <a:blip r:embed="rId8"/>
+                    <a:stretch>
+                      <a:fillRect/>
+                    </a:stretch>
+                  </pic:blipFill>
+                  <pic:spPr>
+                    <a:xfrm>
+                      <a:off x="0" y="0"/>
+                      <a:ext cx="4762500" cy="819150"/>
+                    </a:xfrm>
+                    <a:prstGeom prst="rect">
+                      <a:avLst/>
+                    </a:prstGeom>
+                  </pic:spPr>
+                </pic:pic>
+              </a:graphicData>
+            </a:graphic>
+          </wp:inline>
+        </w:drawing>
+      </w:r>
+    </w:p>
+    <w:p>
+      <w:pPr>
+        <w:rPr>
+          <w:i/>
+          <w:iCs/>
+        </w:rPr>
+      </w:pPr>
+      <w:r>
+        <w:rPr>
+          <w:i/>
+          <w:iCs/>
+        </w:rPr>
+        <w:t xml:space="preserve">В чем разница между ними? </w:t>
+      </w:r>
+    </w:p>
+    <w:p>
+      <w:r>
+        <w:rPr>
+          <w:b/>
+          <w:bCs/>
+          <w:lang w:val="en-US"/>
+        </w:rPr>
+        <w:t>id</w:t>
+      </w:r>
+      <w:r>
+        <w:t xml:space="preserve"> – </w:t>
+      </w:r>
+      <w:r>
+        <w:t xml:space="preserve">это формальный </w:t>
+      </w:r>
+      <w:r>
+        <w:rPr>
+          <w:lang w:val="en-US"/>
+        </w:rPr>
+        <w:t>XML</w:t>
+      </w:r>
+      <w:r>
+        <w:t xml:space="preserve"> </w:t>
+      </w:r>
+      <w:r>
+        <w:t xml:space="preserve">атрибут, то есть, </w:t>
+      </w:r>
+      <w:r>
+        <w:rPr>
+          <w:lang w:val="en-US"/>
+        </w:rPr>
+        <w:t>XML</w:t>
+      </w:r>
+      <w:r>
+        <w:t xml:space="preserve"> </w:t>
+      </w:r>
+      <w:r>
+        <w:t xml:space="preserve">тэги в документах, созданные согласно </w:t>
+      </w:r>
+      <w:r>
+        <w:rPr>
+          <w:lang w:val="en-US"/>
+        </w:rPr>
+        <w:t>XML</w:t>
+      </w:r>
+      <w:r>
+        <w:t xml:space="preserve"> </w:t>
+      </w:r>
+      <w:r>
+        <w:t>схеме, могут его содержать. Однако, он может быть только один</w:t>
+      </w:r>
+      <w:r>
+        <w:t xml:space="preserve"> и уникальный. В старой версии Спринга, до 3.2, было ограничение на то, какие символы могут присутствовать в </w:t>
+      </w:r>
+      <w:r>
+        <w:rPr>
+          <w:lang w:val="en-US"/>
+        </w:rPr>
+        <w:t>id</w:t>
+      </w:r>
+      <w:r>
+        <w:t xml:space="preserve">. Разрешались только буквы английского алфавита, цифры и некоторые другие.  </w:t>
+      </w:r>
+    </w:p>
+    <w:p>
+      <w:r>
+        <w:t xml:space="preserve">То, что </w:t>
+      </w:r>
+      <w:proofErr w:type="spellStart"/>
+      <w:r>
+        <w:t>айди</w:t>
+      </w:r>
+      <w:proofErr w:type="spellEnd"/>
+      <w:r>
+        <w:t xml:space="preserve"> должен быть уникальным, с одной стороны, хорошо – нам нужно, чтобы </w:t>
+      </w:r>
+      <w:proofErr w:type="spellStart"/>
+      <w:r>
+        <w:t>бины</w:t>
+      </w:r>
+      <w:proofErr w:type="spellEnd"/>
+      <w:r>
+        <w:t xml:space="preserve"> имели уникальные имена, чтобы мы могли к ним правильно обращаться. Также </w:t>
+      </w:r>
+      <w:r>
+        <w:rPr>
+          <w:lang w:val="en-US"/>
+        </w:rPr>
+        <w:t>XML</w:t>
+      </w:r>
+      <w:r>
+        <w:t xml:space="preserve"> </w:t>
+      </w:r>
+      <w:r>
+        <w:t xml:space="preserve">парсер сможет выполнять дополнительные проверки, связанные с </w:t>
+      </w:r>
+      <w:proofErr w:type="spellStart"/>
+      <w:r>
+        <w:t>айди</w:t>
+      </w:r>
+      <w:proofErr w:type="spellEnd"/>
+      <w:r>
+        <w:t xml:space="preserve">. </w:t>
+      </w:r>
+    </w:p>
+    <w:p>
+      <w:r>
+        <w:rPr>
+          <w:b/>
+          <w:bCs/>
+          <w:lang w:val="en-US"/>
+        </w:rPr>
+        <w:t>name</w:t>
+      </w:r>
+      <w:r>
+        <w:t xml:space="preserve"> – </w:t>
+      </w:r>
+      <w:r>
+        <w:t xml:space="preserve">можно написать несколько имен, разделяя их пробелами, запятыми или точкой с запятой. В таком случае, к одному </w:t>
+      </w:r>
+      <w:proofErr w:type="spellStart"/>
+      <w:r>
+        <w:t>бину</w:t>
+      </w:r>
+      <w:proofErr w:type="spellEnd"/>
+      <w:r>
+        <w:t xml:space="preserve"> можно будет обращаться по разным именам. Основное имя будет первое, а остальные будут </w:t>
+      </w:r>
+      <w:r>
+        <w:rPr>
+          <w:lang w:val="en-US"/>
+        </w:rPr>
+        <w:t>alias</w:t>
+      </w:r>
+      <w:r>
+        <w:t xml:space="preserve"> </w:t>
+      </w:r>
+      <w:proofErr w:type="spellStart"/>
+      <w:r>
+        <w:t>бина</w:t>
+      </w:r>
+      <w:proofErr w:type="spellEnd"/>
+      <w:r>
+        <w:t xml:space="preserve">. Это может быть полезным для описания контекста программисту. Например, если есть класс, который реализует два интерфейса, то есть, выполняет роль двух сущностей </w:t>
+      </w:r>
+      <w:r>
+        <w:t>(</w:t>
+      </w:r>
+      <w:r>
+        <w:t xml:space="preserve">интерфейсы </w:t>
+      </w:r>
+      <w:proofErr w:type="spellStart"/>
+      <w:r>
+        <w:rPr>
+          <w:lang w:val="en-US"/>
+        </w:rPr>
+        <w:t>ClientService</w:t>
+      </w:r>
+      <w:proofErr w:type="spellEnd"/>
+      <w:r>
+        <w:t xml:space="preserve">, </w:t>
+      </w:r>
+      <w:proofErr w:type="spellStart"/>
+      <w:r>
+        <w:rPr>
+          <w:lang w:val="en-US"/>
+        </w:rPr>
+        <w:t>LogonService</w:t>
+      </w:r>
+      <w:proofErr w:type="spellEnd"/>
+      <w:r>
+        <w:t>, например</w:t>
+      </w:r>
+      <w:r>
+        <w:t>, а реализующий их класс один</w:t>
+      </w:r>
+      <w:r>
+        <w:t>)</w:t>
+      </w:r>
+      <w:r>
+        <w:t>.</w:t>
+      </w:r>
+      <w:r>
+        <w:t xml:space="preserve"> </w:t>
+      </w:r>
+      <w:r>
+        <w:t xml:space="preserve">В таком случае, вы можете назначить 2 имени для </w:t>
+      </w:r>
+      <w:proofErr w:type="spellStart"/>
+      <w:r>
+        <w:t>бина</w:t>
+      </w:r>
+      <w:proofErr w:type="spellEnd"/>
+      <w:r>
+        <w:t xml:space="preserve">, и в разных местах контекста обращаться к соответствующему имени. В будущем вы, возможно, разделите класс на 2 отдельных, и достаточно будет определить 2 отдельных </w:t>
+      </w:r>
+      <w:proofErr w:type="spellStart"/>
+      <w:r>
+        <w:t>бина</w:t>
+      </w:r>
+      <w:proofErr w:type="spellEnd"/>
+      <w:r>
+        <w:t xml:space="preserve"> с разными именами, при этом, не надо будет везде в описании контекста делать изменения. </w:t>
+      </w:r>
+    </w:p>
+    <w:p>
+      <w:r>
+        <w:rPr>
+          <w:i/>
+          <w:iCs/>
+        </w:rPr>
+        <w:t xml:space="preserve">В определении </w:t>
+      </w:r>
+      <w:proofErr w:type="spellStart"/>
+      <w:r>
+        <w:rPr>
+          <w:i/>
+          <w:iCs/>
+        </w:rPr>
+        <w:t>бина</w:t>
+      </w:r>
+      <w:proofErr w:type="spellEnd"/>
+      <w:r>
+        <w:rPr>
+          <w:i/>
+          <w:iCs/>
+        </w:rPr>
+        <w:t xml:space="preserve"> можно указать и </w:t>
+      </w:r>
+      <w:r>
+        <w:rPr>
+          <w:i/>
+          <w:iCs/>
+          <w:lang w:val="en-US"/>
+        </w:rPr>
+        <w:t>id</w:t>
+      </w:r>
+      <w:r>
+        <w:rPr>
+          <w:i/>
+          <w:iCs/>
+        </w:rPr>
+        <w:t xml:space="preserve">, и </w:t>
+      </w:r>
+      <w:r>
+        <w:rPr>
+          <w:i/>
+          <w:iCs/>
+          <w:lang w:val="en-US"/>
+        </w:rPr>
+        <w:t>name</w:t>
+      </w:r>
+      <w:r>
+        <w:t>.</w:t>
+      </w:r>
+      <w:r>
+        <w:t xml:space="preserve"> Оба имени будут работать и станут </w:t>
+      </w:r>
+      <w:proofErr w:type="spellStart"/>
+      <w:r>
+        <w:t>алиасами</w:t>
+      </w:r>
+      <w:proofErr w:type="spellEnd"/>
+      <w:r>
+        <w:t xml:space="preserve">. </w:t>
+      </w:r>
+      <w:r>
+        <w:t>Но лучше все-таки придерживаться какого-нибудь одного выбранного способа.</w:t>
+      </w:r>
+    </w:p>
+    <w:p>
+      <w:r>
+        <w:rPr>
+          <w:noProof/>
+        </w:rPr>
+        <w:drawing>
+          <wp:inline distT="0" distB="0" distL="0" distR="0" wp14:anchorId="77CA2465" wp14:editId="04BA565D">
+            <wp:extent cx="4219575" cy="981075"/>
+            <wp:effectExtent l="0" t="0" r="9525" b="9525"/>
+            <wp:docPr id="5" name="Рисунок 5"/>
+            <wp:cNvGraphicFramePr>
+              <a:graphicFrameLocks xmlns:a="http://schemas.openxmlformats.org/drawingml/2006/main" noChangeAspect="1"/>
+            </wp:cNvGraphicFramePr>
+            <a:graphic xmlns:a="http://schemas.openxmlformats.org/drawingml/2006/main">
+              <a:graphicData uri="http://schemas.openxmlformats.org/drawingml/2006/picture">
+                <pic:pic xmlns:pic="http://schemas.openxmlformats.org/drawingml/2006/picture">
+                  <pic:nvPicPr>
+                    <pic:cNvPr id="1" name=""/>
+                    <pic:cNvPicPr/>
+                  </pic:nvPicPr>
+                  <pic:blipFill>
+                    <a:blip r:embed="rId9"/>
+                    <a:stretch>
+                      <a:fillRect/>
+                    </a:stretch>
+                  </pic:blipFill>
+                  <pic:spPr>
+                    <a:xfrm>
+                      <a:off x="0" y="0"/>
+                      <a:ext cx="4219575" cy="981075"/>
+                    </a:xfrm>
+                    <a:prstGeom prst="rect">
+                      <a:avLst/>
+                    </a:prstGeom>
+                  </pic:spPr>
+                </pic:pic>
+              </a:graphicData>
+            </a:graphic>
+          </wp:inline>
+        </w:drawing>
+      </w:r>
+    </w:p>
+    <w:p>
+      <w:r>
+        <w:rPr>
+          <w:b/>
+          <w:bCs/>
+          <w:lang w:val="en-US"/>
+        </w:rPr>
+        <w:t>alias</w:t>
+      </w:r>
+      <w:r>
+        <w:t xml:space="preserve"> </w:t>
+      </w:r>
+      <w:proofErr w:type="spellStart"/>
+      <w:r>
+        <w:t>бина</w:t>
+      </w:r>
+      <w:proofErr w:type="spellEnd"/>
+      <w:r>
+        <w:t xml:space="preserve"> можно задать, используя атрибут </w:t>
+      </w:r>
+      <w:r>
+        <w:rPr>
+          <w:b/>
+          <w:bCs/>
+          <w:lang w:val="en-US"/>
+        </w:rPr>
+        <w:t>name</w:t>
+      </w:r>
+      <w:r>
+        <w:t>, но также можно использовать отдельный тег</w:t>
+      </w:r>
+      <w:r>
+        <w:rPr>
+          <w:b/>
+          <w:bCs/>
+        </w:rPr>
+        <w:t xml:space="preserve"> </w:t>
+      </w:r>
+      <w:r>
+        <w:rPr>
+          <w:b/>
+          <w:bCs/>
+          <w:lang w:val="en-US"/>
+        </w:rPr>
+        <w:t>alias</w:t>
+      </w:r>
+      <w:r>
+        <w:t xml:space="preserve">. </w:t>
+      </w:r>
+      <w:r>
+        <w:t>В принципе, разницы нет</w:t>
+      </w:r>
+      <w:r>
+        <w:t xml:space="preserve">, но, отдельный тег может пригодиться, если вы подключаете </w:t>
+      </w:r>
+      <w:r>
+        <w:lastRenderedPageBreak/>
+        <w:t>сторонний контекст к своему</w:t>
+      </w:r>
+      <w:r>
+        <w:t>, и, п</w:t>
+      </w:r>
+      <w:r>
+        <w:t>ри этом, изменить его вы не можете</w:t>
+      </w:r>
+      <w:r>
+        <w:t xml:space="preserve">, то есть, вы не можете указать другие имена в атрибуте </w:t>
+      </w:r>
+      <w:r>
+        <w:rPr>
+          <w:lang w:val="en-US"/>
+        </w:rPr>
+        <w:t>name</w:t>
+      </w:r>
+      <w:r>
+        <w:t xml:space="preserve"> </w:t>
+      </w:r>
+      <w:r>
+        <w:t xml:space="preserve">для </w:t>
+      </w:r>
+      <w:proofErr w:type="spellStart"/>
+      <w:r>
+        <w:t>бина</w:t>
+      </w:r>
+      <w:proofErr w:type="spellEnd"/>
+      <w:r>
+        <w:t>, а обращаться к нему по другому имени хочется</w:t>
+      </w:r>
+      <w:r>
+        <w:t xml:space="preserve">. </w:t>
+      </w:r>
+    </w:p>
+    <w:p>
+      <w:r>
+        <w:t xml:space="preserve">Имя </w:t>
+      </w:r>
+      <w:proofErr w:type="spellStart"/>
+      <w:r>
+        <w:t>бина</w:t>
+      </w:r>
+      <w:proofErr w:type="spellEnd"/>
+      <w:r>
+        <w:t xml:space="preserve"> важно. Именно по нему мы будем обращаться к нему и доставать из контекста, и именно это имя мы будем использовать для внедрения зависимостей в другой бин. </w:t>
+      </w:r>
+    </w:p>
+    <w:p>
+      <w:r>
+        <w:t xml:space="preserve">Конечно, Спринг может совершить внедрение зависимостей, используя только типы объектов. </w:t>
+      </w:r>
+      <w:r>
+        <w:t>Однако, в больших системах, где несколько классов могут реализовывать один и тот же интерфейс, с этим может быть сложно.</w:t>
+      </w:r>
+      <w:r>
+        <w:t xml:space="preserve"> Поэтому имена все равно понадобятся.</w:t>
+      </w:r>
+    </w:p>
+    <w:p/>
+    <w:p>
+      <w:pPr>
+        <w:pStyle w:val="3"/>
+      </w:pPr>
+      <w:r>
+        <w:rPr>
+          <w:lang w:val="en-US"/>
+        </w:rPr>
+        <w:t>Constructor injecting</w:t>
+      </w:r>
+    </w:p>
+    <w:p/>
+    <w:p>
+      <w:r>
+        <w:rPr>
+          <w:noProof/>
+        </w:rPr>
+        <w:drawing>
+          <wp:inline distT="0" distB="0" distL="0" distR="0" wp14:anchorId="6C2FA24A" wp14:editId="13270A10">
+            <wp:extent cx="5038725" cy="3571875"/>
+            <wp:effectExtent l="0" t="0" r="9525" b="9525"/>
+            <wp:docPr id="7" name="Рисунок 7"/>
+            <wp:cNvGraphicFramePr>
+              <a:graphicFrameLocks xmlns:a="http://schemas.openxmlformats.org/drawingml/2006/main" noChangeAspect="1"/>
+            </wp:cNvGraphicFramePr>
+            <a:graphic xmlns:a="http://schemas.openxmlformats.org/drawingml/2006/main">
+              <a:graphicData uri="http://schemas.openxmlformats.org/drawingml/2006/picture">
+                <pic:pic xmlns:pic="http://schemas.openxmlformats.org/drawingml/2006/picture">
+                  <pic:nvPicPr>
+                    <pic:cNvPr id="1" name=""/>
+                    <pic:cNvPicPr/>
+                  </pic:nvPicPr>
+                  <pic:blipFill>
+                    <a:blip r:embed="rId10"/>
+                    <a:stretch>
+                      <a:fillRect/>
+                    </a:stretch>
+                  </pic:blipFill>
+                  <pic:spPr>
+                    <a:xfrm>
+                      <a:off x="0" y="0"/>
+                      <a:ext cx="5038725" cy="3571875"/>
+                    </a:xfrm>
+                    <a:prstGeom prst="rect">
+                      <a:avLst/>
+                    </a:prstGeom>
+                  </pic:spPr>
+                </pic:pic>
+              </a:graphicData>
+            </a:graphic>
+          </wp:inline>
+        </w:drawing>
+      </w:r>
+    </w:p>
+    <w:p>
+      <w:r>
+        <w:t xml:space="preserve">Спринг поддерживает два способа </w:t>
+      </w:r>
+      <w:proofErr w:type="spellStart"/>
+      <w:r>
+        <w:t>инджекта</w:t>
+      </w:r>
+      <w:proofErr w:type="spellEnd"/>
+      <w:r>
+        <w:t xml:space="preserve"> данных в бин – </w:t>
+      </w:r>
+      <w:proofErr w:type="gramStart"/>
+      <w:r>
+        <w:t>через конструктор</w:t>
+      </w:r>
+      <w:proofErr w:type="gramEnd"/>
+      <w:r>
+        <w:t xml:space="preserve">, или через геттеры-сеттеры. </w:t>
+      </w:r>
+    </w:p>
+    <w:p>
+      <w:r>
+        <w:t xml:space="preserve">Начнем с конструкторов. Если мы хотим </w:t>
+      </w:r>
+      <w:proofErr w:type="spellStart"/>
+      <w:r>
+        <w:t>заинджектать</w:t>
+      </w:r>
+      <w:proofErr w:type="spellEnd"/>
+      <w:r>
+        <w:t xml:space="preserve"> какую-то статическую информацию, то можно просто использовать тег </w:t>
+      </w:r>
+      <w:r>
+        <w:rPr>
+          <w:b/>
+          <w:bCs/>
+          <w:lang w:val="en-US"/>
+        </w:rPr>
+        <w:t>constructor</w:t>
+      </w:r>
+      <w:r>
+        <w:rPr>
+          <w:b/>
+          <w:bCs/>
+        </w:rPr>
+        <w:t>-</w:t>
+      </w:r>
+      <w:proofErr w:type="spellStart"/>
+      <w:r>
+        <w:rPr>
+          <w:b/>
+          <w:bCs/>
+          <w:lang w:val="en-US"/>
+        </w:rPr>
+        <w:t>arg</w:t>
+      </w:r>
+      <w:proofErr w:type="spellEnd"/>
+      <w:r>
+        <w:t>, как на изображении выше</w:t>
+      </w:r>
+      <w:r>
+        <w:t xml:space="preserve">. </w:t>
+      </w:r>
+    </w:p>
+    <w:p>
+      <w:r>
+        <w:t xml:space="preserve">Обратите внимание на вещь, что конструкторы могут иметь объекты одного типа, например, </w:t>
+      </w:r>
+      <w:r>
+        <w:rPr>
+          <w:lang w:val="en-US"/>
+        </w:rPr>
+        <w:t>String</w:t>
+      </w:r>
+      <w:r>
+        <w:t xml:space="preserve">. Тогда в каком порядке Спринг будет </w:t>
+      </w:r>
+      <w:proofErr w:type="spellStart"/>
+      <w:r>
+        <w:t>инджектить</w:t>
+      </w:r>
+      <w:proofErr w:type="spellEnd"/>
+      <w:r>
+        <w:t xml:space="preserve"> эти значения в бин? </w:t>
+      </w:r>
+      <w:r>
+        <w:rPr>
+          <w:i/>
+          <w:iCs/>
+        </w:rPr>
+        <w:t xml:space="preserve">По умолчанию он </w:t>
+      </w:r>
+      <w:proofErr w:type="spellStart"/>
+      <w:r>
+        <w:rPr>
+          <w:i/>
+          <w:iCs/>
+        </w:rPr>
+        <w:t>инджектит</w:t>
+      </w:r>
+      <w:proofErr w:type="spellEnd"/>
+      <w:r>
+        <w:rPr>
+          <w:i/>
+          <w:iCs/>
+        </w:rPr>
+        <w:t xml:space="preserve"> в том порядке, в котором они описаны в </w:t>
+      </w:r>
+      <w:r>
+        <w:rPr>
+          <w:i/>
+          <w:iCs/>
+          <w:lang w:val="en-US"/>
+        </w:rPr>
+        <w:t>XML</w:t>
+      </w:r>
+      <w:r>
+        <w:rPr>
+          <w:i/>
+          <w:iCs/>
+        </w:rPr>
+        <w:t xml:space="preserve"> файле</w:t>
+      </w:r>
+      <w:r>
+        <w:t xml:space="preserve">. </w:t>
+      </w:r>
+      <w:r>
+        <w:t xml:space="preserve">Если вы хотите изменить порядок, то можно использовать атрибут </w:t>
+      </w:r>
+      <w:r>
+        <w:rPr>
+          <w:b/>
+          <w:bCs/>
+          <w:lang w:val="en-US"/>
+        </w:rPr>
+        <w:t>index</w:t>
+      </w:r>
+      <w:r>
+        <w:t xml:space="preserve">. В таком случае вы жестко зададите, какой переменной какое значение хотите задать. </w:t>
+      </w:r>
+    </w:p>
+    <w:p>
+      <w:r>
+        <w:t xml:space="preserve">Индексы – это хорошо, пока в конструкторе немного аргументов. Но что, если их там штук 20? Для каждого зададите индекс, а потом вам понадобится всунуть еще один аргумент где-то посередине. Придется менять все индексы, которые идут за ним. </w:t>
+      </w:r>
+      <w:r>
+        <w:t xml:space="preserve">А еще лучше – просто не писать конструкторы с таким большим количеством аргументов. </w:t>
+      </w:r>
+      <w:r>
+        <w:t xml:space="preserve">Если же типы аргументов разные, можно указывать их в разном порядке, ибо Спринг поймет, какой параметр куда должен попасть. </w:t>
+      </w:r>
+    </w:p>
+    <w:p>
+      <w:r>
+        <w:lastRenderedPageBreak/>
+        <w:t xml:space="preserve">Правда, может быть ситуация, когда для параметра </w:t>
+      </w:r>
+      <w:r>
+        <w:rPr>
+          <w:lang w:val="en-US"/>
+        </w:rPr>
+        <w:t>Integer</w:t>
+      </w:r>
+      <w:r>
+        <w:t xml:space="preserve"> вы указали значение 1, и для параметра </w:t>
+      </w:r>
+      <w:r>
+        <w:rPr>
+          <w:lang w:val="en-US"/>
+        </w:rPr>
+        <w:t>String</w:t>
+      </w:r>
+      <w:r>
+        <w:t xml:space="preserve"> </w:t>
+      </w:r>
+      <w:r>
+        <w:t xml:space="preserve">вы указали значение 1. </w:t>
+      </w:r>
+      <w:r>
+        <w:rPr>
+          <w:noProof/>
+        </w:rPr>
+        <w:drawing>
+          <wp:inline distT="0" distB="0" distL="0" distR="0" wp14:anchorId="25E4C56F" wp14:editId="760D1841">
+            <wp:extent cx="4972050" cy="3429000"/>
+            <wp:effectExtent l="0" t="0" r="0" b="0"/>
+            <wp:docPr id="8" name="Рисунок 8"/>
+            <wp:cNvGraphicFramePr>
+              <a:graphicFrameLocks xmlns:a="http://schemas.openxmlformats.org/drawingml/2006/main" noChangeAspect="1"/>
+            </wp:cNvGraphicFramePr>
+            <a:graphic xmlns:a="http://schemas.openxmlformats.org/drawingml/2006/main">
+              <a:graphicData uri="http://schemas.openxmlformats.org/drawingml/2006/picture">
+                <pic:pic xmlns:pic="http://schemas.openxmlformats.org/drawingml/2006/picture">
+                  <pic:nvPicPr>
+                    <pic:cNvPr id="1" name=""/>
+                    <pic:cNvPicPr/>
+                  </pic:nvPicPr>
+                  <pic:blipFill>
+                    <a:blip r:embed="rId11"/>
+                    <a:stretch>
+                      <a:fillRect/>
+                    </a:stretch>
+                  </pic:blipFill>
+                  <pic:spPr>
+                    <a:xfrm>
+                      <a:off x="0" y="0"/>
+                      <a:ext cx="4972050" cy="3429000"/>
+                    </a:xfrm>
+                    <a:prstGeom prst="rect">
+                      <a:avLst/>
+                    </a:prstGeom>
+                  </pic:spPr>
+                </pic:pic>
+              </a:graphicData>
+            </a:graphic>
+          </wp:inline>
+        </w:drawing>
+      </w:r>
+    </w:p>
+    <w:p>
+      <w:r>
+        <w:t xml:space="preserve">В таком случае, можно указать тип аргумента с помощью атрибута </w:t>
+      </w:r>
+      <w:r>
+        <w:rPr>
+          <w:b/>
+          <w:bCs/>
+          <w:lang w:val="en-US"/>
+        </w:rPr>
+        <w:t>type</w:t>
+      </w:r>
+      <w:r>
+        <w:t>.</w:t>
+      </w:r>
+      <w:r>
+        <w:t xml:space="preserve"> Это позволит не привязываться к индексам. </w:t>
       </w:r>
       <w:bookmarkStart w:id="0" w:name="_GoBack"/>
       <w:bookmarkEnd w:id="0"/>
     </w:p>
-    <w:p/>
+    <w:p>
+      <w:pPr>
+        <w:rPr>
+          <w:highlight w:val="yellow"/>
+        </w:rPr>
+      </w:pPr>
+      <w:r>
+        <w:t xml:space="preserve">Можно устанавливать значение и по имени аргумента с помощью </w:t>
+      </w:r>
+      <w:r>
+        <w:rPr>
+          <w:b/>
+          <w:bCs/>
+          <w:lang w:val="en-US"/>
+        </w:rPr>
+        <w:t>name</w:t>
+      </w:r>
+      <w:r>
+        <w:t>.</w:t>
+      </w:r>
+      <w:r>
+        <w:t xml:space="preserve"> Но работать это будет только в случае, если включены </w:t>
+      </w:r>
+      <w:r>
+        <w:rPr>
+          <w:lang w:val="en-US"/>
+        </w:rPr>
+        <w:t>debug</w:t>
+      </w:r>
+      <w:r>
+        <w:t>-</w:t>
+      </w:r>
+      <w:r>
+        <w:t>символы при компиляции приложения. Тогда Спринг сможет через рефлексию узнать имена аргументов и вставить значения.</w:t>
+      </w:r>
+      <w:r>
+        <w:t xml:space="preserve"> </w:t>
+      </w:r>
+      <w:r>
+        <w:rPr>
+          <w:i/>
+          <w:iCs/>
+        </w:rPr>
+        <w:t xml:space="preserve">На </w:t>
+      </w:r>
+      <w:proofErr w:type="spellStart"/>
+      <w:r>
+        <w:rPr>
+          <w:i/>
+          <w:iCs/>
+        </w:rPr>
+        <w:t>продакшн</w:t>
+      </w:r>
+      <w:proofErr w:type="spellEnd"/>
+      <w:r>
+        <w:rPr>
+          <w:i/>
+          <w:iCs/>
+        </w:rPr>
+        <w:t xml:space="preserve">-коде такого делать никто не будет (а </w:t>
+      </w:r>
+      <w:proofErr w:type="gramStart"/>
+      <w:r>
+        <w:rPr>
+          <w:i/>
+          <w:iCs/>
+        </w:rPr>
+        <w:t>жаль :с</w:t>
+      </w:r>
+      <w:proofErr w:type="gramEnd"/>
+      <w:r>
+        <w:rPr>
+          <w:i/>
+          <w:iCs/>
+        </w:rPr>
+        <w:t>)</w:t>
+      </w:r>
+      <w:r>
+        <w:t xml:space="preserve">. </w:t>
+      </w:r>
+      <w:r>
+        <w:rPr>
+          <w:highlight w:val="yellow"/>
+        </w:rPr>
+        <w:t>Очень странно, кстати, но у меня работает и без этого. Надо разобраться, почему.</w:t>
+      </w:r>
+      <w:r>
+        <w:t xml:space="preserve"> </w:t>
+      </w:r>
+      <w:r>
+        <w:rPr>
+          <w:highlight w:val="yellow"/>
+        </w:rPr>
+        <w:t xml:space="preserve">Никаких </w:t>
+      </w:r>
+      <w:proofErr w:type="spellStart"/>
+      <w:r>
+        <w:rPr>
+          <w:highlight w:val="yellow"/>
+        </w:rPr>
+        <w:t>дебаг</w:t>
+      </w:r>
+      <w:proofErr w:type="spellEnd"/>
+      <w:r>
+        <w:rPr>
+          <w:highlight w:val="yellow"/>
+        </w:rPr>
+        <w:t>-символов и препроцессоров не включено.</w:t>
+      </w:r>
+    </w:p>
+    <w:p>
+      <w:r>
+        <w:rPr>
+          <w:highlight w:val="yellow"/>
+        </w:rPr>
+        <w:t xml:space="preserve">В документации Спринг точно так же указано, что нужен </w:t>
+      </w:r>
+      <w:proofErr w:type="spellStart"/>
+      <w:r>
+        <w:rPr>
+          <w:highlight w:val="yellow"/>
+        </w:rPr>
+        <w:t>дебаг</w:t>
+      </w:r>
+      <w:proofErr w:type="spellEnd"/>
+      <w:r>
+        <w:rPr>
+          <w:highlight w:val="yellow"/>
+        </w:rPr>
+        <w:t>-флаг (</w:t>
+      </w:r>
+      <w:hyperlink r:id="rId12" w:anchor="beans-some-examples" w:history="1">
+        <w:r>
+          <w:rPr>
+            <w:rStyle w:val="a3"/>
+            <w:highlight w:val="yellow"/>
+          </w:rPr>
+          <w:t>https://docs.spring.io/spring/docs/current/spring-framework-reference/core.html#beans-some-examples</w:t>
+        </w:r>
+      </w:hyperlink>
+      <w:r>
+        <w:rPr>
+          <w:highlight w:val="yellow"/>
+        </w:rPr>
+        <w:t xml:space="preserve">), но по факту все успешно </w:t>
+      </w:r>
+      <w:proofErr w:type="spellStart"/>
+      <w:r>
+        <w:rPr>
+          <w:highlight w:val="yellow"/>
+        </w:rPr>
+        <w:t>компилится</w:t>
+      </w:r>
+      <w:proofErr w:type="spellEnd"/>
+      <w:r>
+        <w:rPr>
+          <w:highlight w:val="yellow"/>
+        </w:rPr>
+        <w:t>, и нигде этот флаг не нужен</w:t>
+      </w:r>
+      <w:r>
+        <w:rPr>
+          <w:highlight w:val="yellow"/>
+        </w:rPr>
+        <w:t>.</w:t>
+      </w:r>
+      <w:r>
+        <w:rPr>
+          <w:highlight w:val="yellow"/>
+        </w:rPr>
+        <w:t xml:space="preserve"> Не ИДЕ в этом виновата, ибо запуск в консоли </w:t>
+      </w:r>
+      <w:proofErr w:type="spellStart"/>
+      <w:r>
+        <w:rPr>
+          <w:highlight w:val="yellow"/>
+          <w:lang w:val="en-US"/>
+        </w:rPr>
+        <w:t>mvn</w:t>
+      </w:r>
+      <w:proofErr w:type="spellEnd"/>
+      <w:r>
+        <w:rPr>
+          <w:highlight w:val="yellow"/>
+        </w:rPr>
+        <w:t xml:space="preserve"> </w:t>
+      </w:r>
+      <w:r>
+        <w:rPr>
+          <w:highlight w:val="yellow"/>
+          <w:lang w:val="en-US"/>
+        </w:rPr>
+        <w:t>clean</w:t>
+      </w:r>
+      <w:r>
+        <w:rPr>
+          <w:highlight w:val="yellow"/>
+        </w:rPr>
+        <w:t xml:space="preserve"> </w:t>
+      </w:r>
+      <w:r>
+        <w:rPr>
+          <w:highlight w:val="yellow"/>
+          <w:lang w:val="en-US"/>
+        </w:rPr>
+        <w:t>install</w:t>
+      </w:r>
+      <w:r>
+        <w:rPr>
+          <w:highlight w:val="yellow"/>
+        </w:rPr>
+        <w:t xml:space="preserve"> и </w:t>
+      </w:r>
+      <w:r>
+        <w:rPr>
+          <w:highlight w:val="yellow"/>
+          <w:lang w:val="en-US"/>
+        </w:rPr>
+        <w:t>java</w:t>
+      </w:r>
+      <w:r>
+        <w:rPr>
+          <w:highlight w:val="yellow"/>
+        </w:rPr>
+        <w:t xml:space="preserve"> -</w:t>
+      </w:r>
+      <w:r>
+        <w:rPr>
+          <w:highlight w:val="yellow"/>
+          <w:lang w:val="en-US"/>
+        </w:rPr>
+        <w:t>jar</w:t>
+      </w:r>
+      <w:r>
+        <w:rPr>
+          <w:highlight w:val="yellow"/>
+        </w:rPr>
+        <w:t xml:space="preserve"> тоже работают без проблем.</w:t>
+      </w:r>
+    </w:p>
+    <w:p>
+      <w:pPr>
+        <w:rPr>
+          <w:lang w:val="ru-UA"/>
+        </w:rPr>
+      </w:pPr>
+      <w:r>
+        <w:rPr>
+          <w:lang w:val="ru-UA"/>
+        </w:rPr>
+        <w:t xml:space="preserve">Таким образом, мы вынесли статическую информацию из кода. Это еще не </w:t>
+      </w:r>
+      <w:proofErr w:type="spellStart"/>
+      <w:r>
+        <w:rPr>
+          <w:lang w:val="ru-UA"/>
+        </w:rPr>
+        <w:t>проперти</w:t>
+      </w:r>
+      <w:proofErr w:type="spellEnd"/>
+      <w:r>
+        <w:rPr>
+          <w:lang w:val="ru-UA"/>
+        </w:rPr>
+        <w:t xml:space="preserve"> файл, конечно, но, все-таки, текстовый, и уже гораздо легче поддается изменениям. </w:t>
+      </w:r>
+    </w:p>
+    <w:p>
+      <w:pPr>
+        <w:rPr>
+          <w:i/>
+          <w:iCs/>
+          <w:lang w:val="ru-UA"/>
+        </w:rPr>
+      </w:pPr>
+      <w:r>
+        <w:rPr>
+          <w:i/>
+          <w:iCs/>
+          <w:lang w:val="ru-UA"/>
+        </w:rPr>
+        <w:t xml:space="preserve">Как же </w:t>
+      </w:r>
+      <w:proofErr w:type="spellStart"/>
+      <w:r>
+        <w:rPr>
+          <w:i/>
+          <w:iCs/>
+          <w:lang w:val="ru-UA"/>
+        </w:rPr>
+        <w:t>проинджектить</w:t>
+      </w:r>
+      <w:proofErr w:type="spellEnd"/>
+      <w:r>
+        <w:rPr>
+          <w:i/>
+          <w:iCs/>
+          <w:lang w:val="ru-UA"/>
+        </w:rPr>
+        <w:t xml:space="preserve"> </w:t>
+      </w:r>
+      <w:proofErr w:type="spellStart"/>
+      <w:r>
+        <w:rPr>
+          <w:i/>
+          <w:iCs/>
+          <w:lang w:val="ru-UA"/>
+        </w:rPr>
+        <w:t>бины</w:t>
+      </w:r>
+      <w:proofErr w:type="spellEnd"/>
+      <w:r>
+        <w:rPr>
+          <w:i/>
+          <w:iCs/>
+          <w:lang w:val="ru-UA"/>
+        </w:rPr>
+        <w:t xml:space="preserve"> в друг друга?</w:t>
+      </w:r>
+    </w:p>
+    <w:p>
+      <w:r>
+        <w:rPr>
+          <w:noProof/>
+        </w:rPr>
+        <w:lastRenderedPageBreak/>
+        <w:drawing>
+          <wp:inline distT="0" distB="0" distL="0" distR="0" wp14:anchorId="09860ACA" wp14:editId="3E3452DF">
+            <wp:extent cx="5010150" cy="2552700"/>
+            <wp:effectExtent l="0" t="0" r="0" b="0"/>
+            <wp:docPr id="9" name="Рисунок 9"/>
+            <wp:cNvGraphicFramePr>
+              <a:graphicFrameLocks xmlns:a="http://schemas.openxmlformats.org/drawingml/2006/main" noChangeAspect="1"/>
+            </wp:cNvGraphicFramePr>
+            <a:graphic xmlns:a="http://schemas.openxmlformats.org/drawingml/2006/main">
+              <a:graphicData uri="http://schemas.openxmlformats.org/drawingml/2006/picture">
+                <pic:pic xmlns:pic="http://schemas.openxmlformats.org/drawingml/2006/picture">
+                  <pic:nvPicPr>
+                    <pic:cNvPr id="1" name=""/>
+                    <pic:cNvPicPr/>
+                  </pic:nvPicPr>
+                  <pic:blipFill>
+                    <a:blip r:embed="rId13"/>
+                    <a:stretch>
+                      <a:fillRect/>
+                    </a:stretch>
+                  </pic:blipFill>
+                  <pic:spPr>
+                    <a:xfrm>
+                      <a:off x="0" y="0"/>
+                      <a:ext cx="5010150" cy="2552700"/>
+                    </a:xfrm>
+                    <a:prstGeom prst="rect">
+                      <a:avLst/>
+                    </a:prstGeom>
+                  </pic:spPr>
+                </pic:pic>
+              </a:graphicData>
+            </a:graphic>
+          </wp:inline>
+        </w:drawing>
+      </w:r>
+    </w:p>
+    <w:p>
+      <w:r>
+        <w:rPr>
+          <w:lang w:val="ru-UA"/>
+        </w:rPr>
+        <w:t xml:space="preserve">Для этого используется атрибут </w:t>
+      </w:r>
+      <w:r>
+        <w:rPr>
+          <w:b/>
+          <w:bCs/>
+          <w:lang w:val="en-US"/>
+        </w:rPr>
+        <w:t>ref</w:t>
+      </w:r>
+      <w:r>
+        <w:t xml:space="preserve"> </w:t>
+      </w:r>
+      <w:r>
+        <w:t xml:space="preserve">в </w:t>
+      </w:r>
+      <w:r>
+        <w:rPr>
+          <w:b/>
+          <w:bCs/>
+          <w:lang w:val="en-US"/>
+        </w:rPr>
+        <w:t>constructor</w:t>
+      </w:r>
+      <w:r>
+        <w:rPr>
+          <w:b/>
+          <w:bCs/>
+        </w:rPr>
+        <w:t>-</w:t>
+      </w:r>
+      <w:proofErr w:type="spellStart"/>
+      <w:r>
+        <w:rPr>
+          <w:b/>
+          <w:bCs/>
+          <w:lang w:val="en-US"/>
+        </w:rPr>
+        <w:t>arg</w:t>
+      </w:r>
+      <w:proofErr w:type="spellEnd"/>
+      <w:r>
+        <w:t xml:space="preserve">. Значением этого атрибута будет имя </w:t>
+      </w:r>
+      <w:proofErr w:type="spellStart"/>
+      <w:r>
+        <w:t>бина</w:t>
+      </w:r>
+      <w:proofErr w:type="spellEnd"/>
+      <w:r>
+        <w:t xml:space="preserve">, который вы хотите </w:t>
+      </w:r>
+      <w:proofErr w:type="spellStart"/>
+      <w:r>
+        <w:t>заинджектить</w:t>
+      </w:r>
+      <w:proofErr w:type="spellEnd"/>
+      <w:r>
+        <w:t>.</w:t>
+      </w:r>
+    </w:p>
+    <w:p>
+      <w:pPr>
+        <w:rPr>
+          <w:lang w:val="ru-UA"/>
+        </w:rPr>
+      </w:pPr>
+      <w:r>
+        <w:rPr>
+          <w:i/>
+          <w:iCs/>
+          <w:lang w:val="ru-UA"/>
+        </w:rPr>
+        <w:t>Если Спринг по какой-то причине не сможет найти конструктор, принимающий указанное количество аргументов, вы получите ошибку</w:t>
+      </w:r>
+      <w:r>
+        <w:rPr>
+          <w:lang w:val="ru-UA"/>
+        </w:rPr>
+        <w:t>.</w:t>
+      </w:r>
+    </w:p>
+    <w:p>
+      <w:pPr>
+        <w:rPr>
+          <w:lang w:val="ru-UA"/>
+        </w:rPr>
+      </w:pPr>
+      <w:r>
+        <w:rPr>
+          <w:lang w:val="ru-UA"/>
+        </w:rPr>
+        <w:t xml:space="preserve">Если Спрингу не передать никаких аргументов, он будет вызывать конструктор по умолчанию. Притом, он должен быть явно задан, если существуют конструкторы с параметрами. Интересно и то, что модификатор доступа конструктора может быть любой – Спринг все равно сможет им воспользоваться. </w:t>
+      </w:r>
+    </w:p>
+    <w:p>
+      <w:pPr>
+        <w:rPr>
+          <w:lang w:val="ru-UA"/>
+        </w:rPr>
+      </w:pPr>
+    </w:p>
+    <w:p>
+      <w:pPr>
+        <w:pStyle w:val="3"/>
+        <w:rPr>
+          <w:lang w:val="en-US"/>
+        </w:rPr>
+      </w:pPr>
+      <w:r>
+        <w:rPr>
+          <w:lang w:val="en-US"/>
+        </w:rPr>
+        <w:t>Spring container</w:t>
+      </w:r>
+    </w:p>
+    <w:p>
+      <w:pPr>
+        <w:rPr>
+          <w:lang w:val="en-US"/>
+        </w:rPr>
+      </w:pPr>
+    </w:p>
+    <w:p>
+      <w:pPr>
+        <w:rPr>
+          <w:lang w:val="en-US"/>
+        </w:rPr>
+      </w:pPr>
+      <w:r>
+        <w:t>С</w:t>
+      </w:r>
+      <w:r>
+        <w:rPr>
+          <w:lang w:val="en-US"/>
+        </w:rPr>
+        <w:t xml:space="preserve"> </w:t>
+      </w:r>
+      <w:r>
+        <w:rPr>
+          <w:lang w:val="en-US"/>
+        </w:rPr>
+        <w:t>Spring</w:t>
+      </w:r>
+      <w:r>
+        <w:rPr>
+          <w:lang w:val="en-US"/>
+        </w:rPr>
+        <w:t xml:space="preserve"> </w:t>
+      </w:r>
+      <w:r>
+        <w:rPr>
+          <w:lang w:val="en-US"/>
+        </w:rPr>
+        <w:t>Framework</w:t>
+      </w:r>
+      <w:r>
+        <w:rPr>
+          <w:lang w:val="en-US"/>
+        </w:rPr>
+        <w:t xml:space="preserve"> </w:t>
+      </w:r>
+      <w:r>
+        <w:t>есть</w:t>
+      </w:r>
+      <w:r>
+        <w:rPr>
+          <w:lang w:val="en-US"/>
+        </w:rPr>
+        <w:t xml:space="preserve"> 2 </w:t>
+      </w:r>
+      <w:r>
+        <w:t>типа</w:t>
+      </w:r>
+      <w:r>
+        <w:rPr>
+          <w:lang w:val="en-US"/>
+        </w:rPr>
+        <w:t xml:space="preserve"> </w:t>
+      </w:r>
+      <w:r>
+        <w:t>контейнеров</w:t>
+      </w:r>
+      <w:r>
+        <w:rPr>
+          <w:lang w:val="en-US"/>
+        </w:rPr>
+        <w:t>.</w:t>
+      </w:r>
+    </w:p>
+    <w:p>
+      <w:r>
+        <w:t xml:space="preserve">Первый – </w:t>
+      </w:r>
+      <w:r>
+        <w:rPr>
+          <w:b/>
+          <w:bCs/>
+          <w:lang w:val="en-US"/>
+        </w:rPr>
+        <w:t>Bean</w:t>
+      </w:r>
+      <w:r>
+        <w:rPr>
+          <w:b/>
+          <w:bCs/>
+        </w:rPr>
+        <w:t xml:space="preserve"> </w:t>
+      </w:r>
+      <w:r>
+        <w:rPr>
+          <w:b/>
+          <w:bCs/>
+          <w:lang w:val="en-US"/>
+        </w:rPr>
+        <w:t>Factory</w:t>
+      </w:r>
+      <w:r>
+        <w:rPr>
+          <w:lang w:val="ru-UA"/>
+        </w:rPr>
+        <w:t xml:space="preserve">. Это простейший контейнер. </w:t>
+      </w:r>
+      <w:r>
+        <w:rPr>
+          <w:lang w:val="ru-UA"/>
+        </w:rPr>
+        <w:t xml:space="preserve">Он делает только одно – </w:t>
+      </w:r>
+      <w:r>
+        <w:rPr>
+          <w:lang w:val="en-US"/>
+        </w:rPr>
+        <w:t>dependency</w:t>
+      </w:r>
+      <w:r>
+        <w:t xml:space="preserve"> </w:t>
+      </w:r>
+      <w:r>
+        <w:rPr>
+          <w:lang w:val="en-US"/>
+        </w:rPr>
+        <w:t>injection</w:t>
+      </w:r>
+      <w:r>
+        <w:t xml:space="preserve">. То есть, он поднимается, создает </w:t>
+      </w:r>
+      <w:proofErr w:type="spellStart"/>
+      <w:r>
+        <w:t>бины</w:t>
+      </w:r>
+      <w:proofErr w:type="spellEnd"/>
+      <w:r>
+        <w:t xml:space="preserve"> и </w:t>
+      </w:r>
+      <w:proofErr w:type="spellStart"/>
+      <w:r>
+        <w:t>инджектит</w:t>
+      </w:r>
+      <w:proofErr w:type="spellEnd"/>
+      <w:r>
+        <w:t xml:space="preserve"> их, куда надо. Больше он ничего не умеет делать. </w:t>
+      </w:r>
+    </w:p>
+    <w:p>
+      <w:r>
+        <w:t xml:space="preserve">Второй – это </w:t>
+      </w:r>
+      <w:proofErr w:type="spellStart"/>
+      <w:r>
+        <w:rPr>
+          <w:b/>
+          <w:bCs/>
+          <w:lang w:val="en-US"/>
+        </w:rPr>
+        <w:t>ApplicationContext</w:t>
+      </w:r>
+      <w:proofErr w:type="spellEnd"/>
+      <w:r>
+        <w:t xml:space="preserve">. Он делает все то же самое, что и </w:t>
+      </w:r>
+      <w:r>
+        <w:rPr>
+          <w:lang w:val="en-US"/>
+        </w:rPr>
+        <w:t>Bean</w:t>
+      </w:r>
+      <w:r>
+        <w:t xml:space="preserve"> </w:t>
+      </w:r>
+      <w:r>
+        <w:rPr>
+          <w:lang w:val="en-US"/>
+        </w:rPr>
+        <w:t>Factory</w:t>
+      </w:r>
+      <w:r>
+        <w:t xml:space="preserve">, но также предоставляет и сервисы фреймворка по управлению этими </w:t>
+      </w:r>
+      <w:proofErr w:type="spellStart"/>
+      <w:r>
+        <w:t>бинами</w:t>
+      </w:r>
+      <w:proofErr w:type="spellEnd"/>
+      <w:r>
+        <w:t>:</w:t>
+      </w:r>
+    </w:p>
+    <w:p>
+      <w:pPr>
+        <w:rPr>
+          <w:lang w:val="en-US"/>
+        </w:rPr>
+      </w:pPr>
+      <w:r>
+        <w:rPr>
+          <w:lang w:val="en-US"/>
+        </w:rPr>
+        <w:t xml:space="preserve">- </w:t>
+      </w:r>
+      <w:proofErr w:type="spellStart"/>
+      <w:r>
+        <w:rPr>
+          <w:lang w:val="en-US"/>
+        </w:rPr>
+        <w:t>ClassPathXmlApplicationContext</w:t>
+      </w:r>
+      <w:proofErr w:type="spellEnd"/>
+      <w:r>
+        <w:rPr>
+          <w:lang w:val="en-US"/>
+        </w:rPr>
+        <w:t>;</w:t>
+      </w:r>
+    </w:p>
+    <w:p>
+      <w:pPr>
+        <w:rPr>
+          <w:lang w:val="en-US"/>
+        </w:rPr>
+      </w:pPr>
+      <w:r>
+        <w:rPr>
+          <w:lang w:val="en-US"/>
+        </w:rPr>
+        <w:t xml:space="preserve">- </w:t>
+      </w:r>
+      <w:proofErr w:type="spellStart"/>
+      <w:r>
+        <w:rPr>
+          <w:lang w:val="en-US"/>
+        </w:rPr>
+        <w:t>FileSystemXmlApplicationContext</w:t>
+      </w:r>
+      <w:proofErr w:type="spellEnd"/>
+      <w:r>
+        <w:rPr>
+          <w:lang w:val="en-US"/>
+        </w:rPr>
+        <w:t>;</w:t>
+      </w:r>
+    </w:p>
+    <w:p>
+      <w:pPr>
+        <w:rPr>
+          <w:lang w:val="en-US"/>
+        </w:rPr>
+      </w:pPr>
+      <w:r>
+        <w:rPr>
+          <w:lang w:val="en-US"/>
+        </w:rPr>
+        <w:t xml:space="preserve">- </w:t>
+      </w:r>
+      <w:proofErr w:type="spellStart"/>
+      <w:r>
+        <w:rPr>
+          <w:lang w:val="en-US"/>
+        </w:rPr>
+        <w:t>AnnotationConfigApplicationContext</w:t>
+      </w:r>
+      <w:proofErr w:type="spellEnd"/>
+      <w:r>
+        <w:rPr>
+          <w:lang w:val="en-US"/>
+        </w:rPr>
+        <w:t>;</w:t>
+      </w:r>
+    </w:p>
+    <w:p>
+      <w:pPr>
+        <w:rPr>
+          <w:lang w:val="en-US"/>
+        </w:rPr>
+      </w:pPr>
+      <w:r>
+        <w:rPr>
+          <w:lang w:val="en-US"/>
+        </w:rPr>
+        <w:t xml:space="preserve">- </w:t>
+      </w:r>
+      <w:proofErr w:type="spellStart"/>
+      <w:r>
+        <w:rPr>
+          <w:lang w:val="en-US"/>
+        </w:rPr>
+        <w:t>XmlWebApplicationContext</w:t>
+      </w:r>
+      <w:proofErr w:type="spellEnd"/>
+      <w:r>
+        <w:rPr>
+          <w:lang w:val="en-US"/>
+        </w:rPr>
+        <w:t>;</w:t>
+      </w:r>
+    </w:p>
+    <w:p>
+      <w:pPr>
+        <w:rPr>
+          <w:lang w:val="en-US"/>
+        </w:rPr>
+      </w:pPr>
+      <w:r>
+        <w:rPr>
+          <w:lang w:val="en-US"/>
+        </w:rPr>
+        <w:t xml:space="preserve">- </w:t>
+      </w:r>
+      <w:proofErr w:type="spellStart"/>
+      <w:r>
+        <w:rPr>
+          <w:lang w:val="en-US"/>
+        </w:rPr>
+        <w:t>StaticApplicationContext</w:t>
+      </w:r>
+      <w:proofErr w:type="spellEnd"/>
+      <w:r>
+        <w:rPr>
+          <w:lang w:val="en-US"/>
+        </w:rPr>
+        <w:t>.</w:t>
+      </w:r>
+    </w:p>
+    <w:p>
+      <w:r>
+        <w:t xml:space="preserve">Как же создать контекст </w:t>
+      </w:r>
+      <w:r>
+        <w:rPr>
+          <w:lang w:val="ru-UA"/>
+        </w:rPr>
+        <w:t>в программе</w:t>
+      </w:r>
+      <w:r>
+        <w:t>?</w:t>
+      </w:r>
+    </w:p>
+    <w:p>
+      <w:r>
+        <w:rPr>
+          <w:noProof/>
+        </w:rPr>
+        <w:lastRenderedPageBreak/>
+        <w:drawing>
+          <wp:inline distT="0" distB="0" distL="0" distR="0" wp14:anchorId="57AF3E21" wp14:editId="126699AD">
+            <wp:extent cx="4486275" cy="3571875"/>
+            <wp:effectExtent l="0" t="0" r="9525" b="9525"/>
+            <wp:docPr id="10" name="Рисунок 10"/>
+            <wp:cNvGraphicFramePr>
+              <a:graphicFrameLocks xmlns:a="http://schemas.openxmlformats.org/drawingml/2006/main" noChangeAspect="1"/>
+            </wp:cNvGraphicFramePr>
+            <a:graphic xmlns:a="http://schemas.openxmlformats.org/drawingml/2006/main">
+              <a:graphicData uri="http://schemas.openxmlformats.org/drawingml/2006/picture">
+                <pic:pic xmlns:pic="http://schemas.openxmlformats.org/drawingml/2006/picture">
+                  <pic:nvPicPr>
+                    <pic:cNvPr id="1" name=""/>
+                    <pic:cNvPicPr/>
+                  </pic:nvPicPr>
+                  <pic:blipFill>
+                    <a:blip r:embed="rId14"/>
+                    <a:stretch>
+                      <a:fillRect/>
+                    </a:stretch>
+                  </pic:blipFill>
+                  <pic:spPr>
+                    <a:xfrm>
+                      <a:off x="0" y="0"/>
+                      <a:ext cx="4486275" cy="3571875"/>
+                    </a:xfrm>
+                    <a:prstGeom prst="rect">
+                      <a:avLst/>
+                    </a:prstGeom>
+                  </pic:spPr>
+                </pic:pic>
+              </a:graphicData>
+            </a:graphic>
+          </wp:inline>
+        </w:drawing>
+      </w:r>
+    </w:p>
+    <w:p>
+      <w:r>
+        <w:rPr>
+          <w:lang w:val="ru-UA"/>
+        </w:rPr>
+        <w:t xml:space="preserve">Мы определяем переменную </w:t>
+      </w:r>
+      <w:proofErr w:type="spellStart"/>
+      <w:r>
+        <w:rPr>
+          <w:lang w:val="en-US"/>
+        </w:rPr>
+        <w:t>ApplicationContext</w:t>
+      </w:r>
+      <w:proofErr w:type="spellEnd"/>
+      <w:r>
+        <w:t xml:space="preserve"> (это интерфейс, кстати). И мы используем </w:t>
+      </w:r>
+      <w:r>
+        <w:rPr>
+          <w:lang w:val="en-US"/>
+        </w:rPr>
+        <w:t>new</w:t>
+      </w:r>
+      <w:r>
+        <w:t xml:space="preserve">, создаем соответствующий контекст, и указываем ему, где искать соответствующий </w:t>
+      </w:r>
+      <w:r>
+        <w:rPr>
+          <w:lang w:val="en-US"/>
+        </w:rPr>
+        <w:t>spring</w:t>
+      </w:r>
+      <w:r>
+        <w:t>.</w:t>
+      </w:r>
+      <w:r>
+        <w:rPr>
+          <w:lang w:val="en-US"/>
+        </w:rPr>
+        <w:t>xml</w:t>
+      </w:r>
+      <w:r>
+        <w:t xml:space="preserve"> файл. </w:t>
+      </w:r>
+      <w:r>
+        <w:t xml:space="preserve">Дальше мы вызываем метод </w:t>
+      </w:r>
+      <w:proofErr w:type="spellStart"/>
+      <w:r>
+        <w:rPr>
+          <w:lang w:val="en-US"/>
+        </w:rPr>
+        <w:t>getBean</w:t>
+      </w:r>
+      <w:proofErr w:type="spellEnd"/>
+      <w:r>
+        <w:t xml:space="preserve">, которому передаем имя </w:t>
+      </w:r>
+      <w:proofErr w:type="spellStart"/>
+      <w:r>
+        <w:t>бина</w:t>
+      </w:r>
+      <w:proofErr w:type="spellEnd"/>
+      <w:r>
+        <w:t xml:space="preserve">. Вообще, </w:t>
+      </w:r>
+      <w:proofErr w:type="spellStart"/>
+      <w:r>
+        <w:t>аппликейшн</w:t>
+      </w:r>
+      <w:proofErr w:type="spellEnd"/>
+      <w:r>
+        <w:t xml:space="preserve"> контекст содержит разные методы для получения </w:t>
+      </w:r>
+      <w:proofErr w:type="spellStart"/>
+      <w:r>
+        <w:t>бина</w:t>
+      </w:r>
+      <w:proofErr w:type="spellEnd"/>
+      <w:r>
+        <w:t xml:space="preserve">. Можно их получать по имени, по классу, по классу и имени, можно даже запросить </w:t>
+      </w:r>
+      <w:proofErr w:type="spellStart"/>
+      <w:r>
+        <w:t>бины</w:t>
+      </w:r>
+      <w:proofErr w:type="spellEnd"/>
+      <w:r>
+        <w:t xml:space="preserve">, у которых есть определенная аннотация. Если вы запрашиваете бин по имени, то вам придется явно приводить возвращаемый объект к нужному типу. Если вы запрашиваете бин по классу, либо по имени и классу, тогда </w:t>
+      </w:r>
+      <w:proofErr w:type="spellStart"/>
+      <w:r>
+        <w:t>кастить</w:t>
+      </w:r>
+      <w:proofErr w:type="spellEnd"/>
+      <w:r>
+        <w:t xml:space="preserve"> не придется благодаря </w:t>
+      </w:r>
+      <w:r>
+        <w:rPr>
+          <w:lang w:val="en-US"/>
+        </w:rPr>
+        <w:t>Generics</w:t>
+      </w:r>
+      <w:r>
+        <w:t xml:space="preserve">. </w:t>
+      </w:r>
+    </w:p>
+    <w:p>
+      <w:r>
+        <w:t xml:space="preserve">При использовании </w:t>
+      </w:r>
+      <w:proofErr w:type="spellStart"/>
+      <w:r>
+        <w:t>аппликейшн</w:t>
+      </w:r>
+      <w:proofErr w:type="spellEnd"/>
+      <w:r>
+        <w:t xml:space="preserve"> контекста можно указать сразу несколько </w:t>
+      </w:r>
+      <w:r>
+        <w:rPr>
+          <w:lang w:val="en-US"/>
+        </w:rPr>
+        <w:t>xml</w:t>
+      </w:r>
+      <w:r>
+        <w:t xml:space="preserve"> файлов. В каждом из них могут быть описаны разные </w:t>
+      </w:r>
+      <w:proofErr w:type="spellStart"/>
+      <w:r>
+        <w:t>бины</w:t>
+      </w:r>
+      <w:proofErr w:type="spellEnd"/>
+      <w:r>
+        <w:t xml:space="preserve">. Они даже могут </w:t>
+      </w:r>
+      <w:proofErr w:type="spellStart"/>
+      <w:r>
+        <w:t>инджектить</w:t>
+      </w:r>
+      <w:proofErr w:type="spellEnd"/>
+      <w:r>
+        <w:t xml:space="preserve"> друг друга. В таком случае Спринг объединит описания и создаст один контекст со всеми </w:t>
+      </w:r>
+      <w:proofErr w:type="spellStart"/>
+      <w:r>
+        <w:t>бинами</w:t>
+      </w:r>
+      <w:proofErr w:type="spellEnd"/>
+      <w:r>
+        <w:t xml:space="preserve"> вместе. </w:t>
+      </w:r>
+    </w:p>
     <w:sectPr>
       <w:pgSz w:w="11906" w:h="16838"/>
       <w:pgMar w:top="1134" w:right="850" w:bottom="1134" w:left="1701" w:header="708" w:footer="708" w:gutter="0"/>
@@ -1968,6 +4169,18 @@
       <w:szCs w:val="24"/>
     </w:rPr>
   </w:style>
+  <w:style w:type="character" w:styleId="a3">
+    <w:name w:val="Hyperlink"/>
+    <w:basedOn w:val="a0"/>
+    <w:uiPriority w:val="99"/>
+    <w:semiHidden/>
+    <w:unhideWhenUsed/>
+    <w:rsid w:val="0021324C"/>
+    <w:rPr>
+      <w:color w:val="0000FF"/>
+      <w:u w:val="single"/>
+    </w:rPr>
+  </w:style>
 </w:styles>
 </file>
 
@@ -2271,7 +4484,7 @@
 </file>
 
 <file path=customXml/itemProps1.xml><?xml version="1.0" encoding="utf-8"?>
-<ds:datastoreItem xmlns:ds="http://schemas.openxmlformats.org/officeDocument/2006/customXml" ds:itemID="{A2F68FD9-EF80-4034-BF67-41A3FD01E4C0}">
+<ds:datastoreItem xmlns:ds="http://schemas.openxmlformats.org/officeDocument/2006/customXml" ds:itemID="{2BDC692F-9E6F-4453-8EB5-6FC3A0DFCF0D}">
   <ds:schemaRefs>
     <ds:schemaRef ds:uri="http://schemas.openxmlformats.org/officeDocument/2006/bibliography"/>
   </ds:schemaRefs>

</xml_diff>